<commit_message>
some modifications in client information
</commit_message>
<xml_diff>
--- a/documents to upload/Client Information - Ashkan.docx
+++ b/documents to upload/Client Information - Ashkan.docx
@@ -1,6 +1,6 @@
 
 <file path=word/document.xml><?xml version="1.0" encoding="utf-8"?>
-<w:document xmlns:wpc="http://schemas.microsoft.com/office/word/2010/wordprocessingCanvas" xmlns:cx="http://schemas.microsoft.com/office/drawing/2014/chartex" xmlns:cx1="http://schemas.microsoft.com/office/drawing/2015/9/8/chartex" xmlns:mc="http://schemas.openxmlformats.org/markup-compatibility/2006" xmlns:o="urn:schemas-microsoft-com:office:office" xmlns:r="http://schemas.openxmlformats.org/officeDocument/2006/relationships" xmlns:m="http://schemas.openxmlformats.org/officeDocument/2006/math" xmlns:v="urn:schemas-microsoft-com:vml" xmlns:wp14="http://schemas.microsoft.com/office/word/2010/wordprocessingDrawing" xmlns:wp="http://schemas.openxmlformats.org/drawingml/2006/wordprocessingDrawing" xmlns:w10="urn:schemas-microsoft-com:office:word" xmlns:w="http://schemas.openxmlformats.org/wordprocessingml/2006/main" xmlns:w14="http://schemas.microsoft.com/office/word/2010/wordml" xmlns:w15="http://schemas.microsoft.com/office/word/2012/wordml" xmlns:w16se="http://schemas.microsoft.com/office/word/2015/wordml/symex" xmlns:wpg="http://schemas.microsoft.com/office/word/2010/wordprocessingGroup" xmlns:wpi="http://schemas.microsoft.com/office/word/2010/wordprocessingInk" xmlns:wne="http://schemas.microsoft.com/office/word/2006/wordml" xmlns:wps="http://schemas.microsoft.com/office/word/2010/wordprocessingShape" mc:Ignorable="w14 w15 w16se wp14">
+<w:document xmlns:wpc="http://schemas.microsoft.com/office/word/2010/wordprocessingCanvas" xmlns:cx="http://schemas.microsoft.com/office/drawing/2014/chartex" xmlns:cx1="http://schemas.microsoft.com/office/drawing/2015/9/8/chartex" xmlns:cx2="http://schemas.microsoft.com/office/drawing/2015/10/21/chartex" xmlns:cx3="http://schemas.microsoft.com/office/drawing/2016/5/9/chartex" xmlns:cx4="http://schemas.microsoft.com/office/drawing/2016/5/10/chartex" xmlns:cx5="http://schemas.microsoft.com/office/drawing/2016/5/11/chartex" xmlns:cx6="http://schemas.microsoft.com/office/drawing/2016/5/12/chartex" xmlns:cx7="http://schemas.microsoft.com/office/drawing/2016/5/13/chartex" xmlns:cx8="http://schemas.microsoft.com/office/drawing/2016/5/14/chartex" xmlns:mc="http://schemas.openxmlformats.org/markup-compatibility/2006" xmlns:aink="http://schemas.microsoft.com/office/drawing/2016/ink" xmlns:am3d="http://schemas.microsoft.com/office/drawing/2017/model3d" xmlns:o="urn:schemas-microsoft-com:office:office" xmlns:r="http://schemas.openxmlformats.org/officeDocument/2006/relationships" xmlns:m="http://schemas.openxmlformats.org/officeDocument/2006/math" xmlns:v="urn:schemas-microsoft-com:vml" xmlns:wp14="http://schemas.microsoft.com/office/word/2010/wordprocessingDrawing" xmlns:wp="http://schemas.openxmlformats.org/drawingml/2006/wordprocessingDrawing" xmlns:w10="urn:schemas-microsoft-com:office:word" xmlns:w="http://schemas.openxmlformats.org/wordprocessingml/2006/main" xmlns:w14="http://schemas.microsoft.com/office/word/2010/wordml" xmlns:w15="http://schemas.microsoft.com/office/word/2012/wordml" xmlns:w16cid="http://schemas.microsoft.com/office/word/2016/wordml/cid" xmlns:w16se="http://schemas.microsoft.com/office/word/2015/wordml/symex" xmlns:wpg="http://schemas.microsoft.com/office/word/2010/wordprocessingGroup" xmlns:wpi="http://schemas.microsoft.com/office/word/2010/wordprocessingInk" xmlns:wne="http://schemas.microsoft.com/office/word/2006/wordml" xmlns:wps="http://schemas.microsoft.com/office/word/2010/wordprocessingShape" mc:Ignorable="w14 w15 w16se w16cid wp14">
   <w:body>
     <w:sdt>
       <w:sdtPr>
@@ -153,19 +153,11 @@
                                           <w:color w:val="FFFFFF" w:themeColor="background1"/>
                                         </w:rPr>
                                       </w:pPr>
-                                      <w:proofErr w:type="spellStart"/>
                                       <w:r>
                                         <w:rPr>
                                           <w:color w:val="FFFFFF" w:themeColor="background1"/>
                                         </w:rPr>
-                                        <w:t>Ashkan</w:t>
-                                      </w:r>
-                                      <w:proofErr w:type="spellEnd"/>
-                                      <w:r>
-                                        <w:rPr>
-                                          <w:color w:val="FFFFFF" w:themeColor="background1"/>
-                                        </w:rPr>
-                                        <w:t xml:space="preserve"> </w:t>
+                                        <w:t xml:space="preserve">Ashkan </w:t>
                                       </w:r>
                                       <w:proofErr w:type="spellStart"/>
                                       <w:r>
@@ -386,19 +378,11 @@
                                     <w:color w:val="FFFFFF" w:themeColor="background1"/>
                                   </w:rPr>
                                 </w:pPr>
-                                <w:proofErr w:type="spellStart"/>
                                 <w:r>
                                   <w:rPr>
                                     <w:color w:val="FFFFFF" w:themeColor="background1"/>
                                   </w:rPr>
-                                  <w:t>Ashkan</w:t>
-                                </w:r>
-                                <w:proofErr w:type="spellEnd"/>
-                                <w:r>
-                                  <w:rPr>
-                                    <w:color w:val="FFFFFF" w:themeColor="background1"/>
-                                  </w:rPr>
-                                  <w:t xml:space="preserve"> </w:t>
+                                  <w:t xml:space="preserve">Ashkan </w:t>
                                 </w:r>
                                 <w:proofErr w:type="spellStart"/>
                                 <w:r>
@@ -570,7 +554,6 @@
           <w:szCs w:val="22"/>
         </w:rPr>
       </w:pPr>
-      <w:proofErr w:type="spellStart"/>
       <w:r>
         <w:rPr>
           <w:rFonts w:cs="Arial"/>
@@ -578,16 +561,7 @@
           <w:szCs w:val="22"/>
         </w:rPr>
         <w:lastRenderedPageBreak/>
-        <w:t>Ashkan</w:t>
-      </w:r>
-      <w:proofErr w:type="spellEnd"/>
-      <w:r>
-        <w:rPr>
-          <w:rFonts w:cs="Arial"/>
-          <w:sz w:val="22"/>
-          <w:szCs w:val="22"/>
-        </w:rPr>
-        <w:t xml:space="preserve"> </w:t>
+        <w:t xml:space="preserve">Ashkan </w:t>
       </w:r>
       <w:proofErr w:type="spellStart"/>
       <w:r>
@@ -719,23 +693,7 @@
           <w:sz w:val="22"/>
           <w:szCs w:val="22"/>
         </w:rPr>
-        <w:t xml:space="preserve"> St</w:t>
-      </w:r>
-      <w:proofErr w:type="gramStart"/>
-      <w:r>
-        <w:rPr>
-          <w:sz w:val="22"/>
-          <w:szCs w:val="22"/>
-        </w:rPr>
-        <w:t>.,</w:t>
-      </w:r>
-      <w:proofErr w:type="gramEnd"/>
-      <w:r>
-        <w:rPr>
-          <w:sz w:val="22"/>
-          <w:szCs w:val="22"/>
-        </w:rPr>
-        <w:t xml:space="preserve"> </w:t>
+        <w:t xml:space="preserve"> St., </w:t>
       </w:r>
     </w:p>
     <w:p>
@@ -936,13 +894,8 @@
       <w:r>
         <w:t xml:space="preserve">My name is </w:t>
       </w:r>
-      <w:proofErr w:type="spellStart"/>
-      <w:r>
-        <w:t>Ashkan</w:t>
-      </w:r>
-      <w:proofErr w:type="spellEnd"/>
-      <w:r>
-        <w:t xml:space="preserve"> </w:t>
+      <w:r>
+        <w:t xml:space="preserve">Ashkan </w:t>
       </w:r>
       <w:proofErr w:type="spellStart"/>
       <w:r>
@@ -1058,21 +1011,12 @@
           <w:bCs/>
         </w:rPr>
       </w:pPr>
-      <w:proofErr w:type="spellStart"/>
       <w:r>
         <w:rPr>
           <w:b/>
           <w:bCs/>
         </w:rPr>
-        <w:t>Ashkan</w:t>
-      </w:r>
-      <w:proofErr w:type="spellEnd"/>
-      <w:r>
-        <w:rPr>
-          <w:b/>
-          <w:bCs/>
-        </w:rPr>
-        <w:t xml:space="preserve"> </w:t>
+        <w:t xml:space="preserve">Ashkan </w:t>
       </w:r>
       <w:proofErr w:type="spellStart"/>
       <w:r>
@@ -5936,8 +5880,6 @@
         <w:pStyle w:val="Heading1"/>
       </w:pPr>
       <w:bookmarkStart w:id="0" w:name="_Toc149310891"/>
-      <w:bookmarkStart w:id="1" w:name="_GoBack"/>
-      <w:bookmarkEnd w:id="1"/>
       <w:r>
         <w:lastRenderedPageBreak/>
         <w:t>Curriculum Vitae:</w:t>
@@ -5970,7 +5912,6 @@
           </w14:shadow>
         </w:rPr>
       </w:pPr>
-      <w:proofErr w:type="spellStart"/>
       <w:r>
         <w:rPr>
           <w:rFonts w:asciiTheme="majorBidi" w:hAnsiTheme="majorBidi" w:cstheme="majorBidi"/>
@@ -5986,9 +5927,9 @@
             </w14:srgbClr>
           </w14:shadow>
         </w:rPr>
-        <w:t>Ashkan</w:t>
-      </w:r>
-      <w:proofErr w:type="spellEnd"/>
+        <w:t xml:space="preserve">Ashkan </w:t>
+      </w:r>
+      <w:proofErr w:type="spellStart"/>
       <w:r>
         <w:rPr>
           <w:rFonts w:asciiTheme="majorBidi" w:hAnsiTheme="majorBidi" w:cstheme="majorBidi"/>
@@ -6004,9 +5945,8 @@
             </w14:srgbClr>
           </w14:shadow>
         </w:rPr>
-        <w:t xml:space="preserve"> </w:t>
-      </w:r>
-      <w:proofErr w:type="spellStart"/>
+        <w:t>Madihi</w:t>
+      </w:r>
       <w:r>
         <w:rPr>
           <w:rFonts w:asciiTheme="majorBidi" w:hAnsiTheme="majorBidi" w:cstheme="majorBidi"/>
@@ -6022,23 +5962,6 @@
             </w14:srgbClr>
           </w14:shadow>
         </w:rPr>
-        <w:t>Madihi</w:t>
-      </w:r>
-      <w:r>
-        <w:rPr>
-          <w:rFonts w:asciiTheme="majorBidi" w:hAnsiTheme="majorBidi" w:cstheme="majorBidi"/>
-          <w:b/>
-          <w:bCs/>
-          <w:color w:val="000000"/>
-          <w:sz w:val="30"/>
-          <w:szCs w:val="32"/>
-          <w:lang w:bidi="ar-SA"/>
-          <w14:shadow w14:blurRad="50800" w14:dist="38100" w14:dir="2700000" w14:sx="100000" w14:sy="100000" w14:kx="0" w14:ky="0" w14:algn="tl">
-            <w14:srgbClr w14:val="000000">
-              <w14:alpha w14:val="60000"/>
-            </w14:srgbClr>
-          </w14:shadow>
-        </w:rPr>
         <w:t>bidgoli</w:t>
       </w:r>
       <w:proofErr w:type="spellEnd"/>
@@ -6694,10 +6617,17 @@
             </w14:srgbClr>
           </w14:shadow>
         </w:rPr>
-        <w:t xml:space="preserve"> St</w:t>
-      </w:r>
-      <w:proofErr w:type="gramStart"/>
-      <w:r>
+        <w:t xml:space="preserve"> St., </w:t>
+      </w:r>
+    </w:p>
+    <w:p>
+      <w:pPr>
+        <w:autoSpaceDE w:val="0"/>
+        <w:autoSpaceDN w:val="0"/>
+        <w:bidi w:val="0"/>
+        <w:adjustRightInd w:val="0"/>
+        <w:spacing w:after="0" w:line="360" w:lineRule="auto"/>
+        <w:ind w:left="2880" w:firstLine="720"/>
         <w:rPr>
           <w:rFonts w:asciiTheme="majorBidi" w:hAnsiTheme="majorBidi" w:cstheme="majorBidi"/>
           <w:color w:val="000000"/>
@@ -6710,9 +6640,8 @@
             </w14:srgbClr>
           </w14:shadow>
         </w:rPr>
-        <w:t>.,</w:t>
-      </w:r>
-      <w:proofErr w:type="gramEnd"/>
+      </w:pPr>
+      <w:proofErr w:type="spellStart"/>
       <w:r>
         <w:rPr>
           <w:rFonts w:asciiTheme="majorBidi" w:hAnsiTheme="majorBidi" w:cstheme="majorBidi"/>
@@ -6726,17 +6655,10 @@
             </w14:srgbClr>
           </w14:shadow>
         </w:rPr>
-        <w:t xml:space="preserve"> </w:t>
-      </w:r>
-    </w:p>
-    <w:p>
-      <w:pPr>
-        <w:autoSpaceDE w:val="0"/>
-        <w:autoSpaceDN w:val="0"/>
-        <w:bidi w:val="0"/>
-        <w:adjustRightInd w:val="0"/>
-        <w:spacing w:after="0" w:line="360" w:lineRule="auto"/>
-        <w:ind w:left="2880" w:firstLine="720"/>
+        <w:t>Ardestani</w:t>
+      </w:r>
+      <w:proofErr w:type="spellEnd"/>
+      <w:r>
         <w:rPr>
           <w:rFonts w:asciiTheme="majorBidi" w:hAnsiTheme="majorBidi" w:cstheme="majorBidi"/>
           <w:color w:val="000000"/>
@@ -6749,7 +6671,8 @@
             </w14:srgbClr>
           </w14:shadow>
         </w:rPr>
-      </w:pPr>
+        <w:t xml:space="preserve"> Blvd, W Hakim </w:t>
+      </w:r>
       <w:proofErr w:type="spellStart"/>
       <w:r>
         <w:rPr>
@@ -6764,7 +6687,7 @@
             </w14:srgbClr>
           </w14:shadow>
         </w:rPr>
-        <w:t>Ardestani</w:t>
+        <w:t>Expy</w:t>
       </w:r>
       <w:proofErr w:type="spellEnd"/>
       <w:r>
@@ -6780,10 +6703,16 @@
             </w14:srgbClr>
           </w14:shadow>
         </w:rPr>
-        <w:t xml:space="preserve"> Blvd, W Hakim </w:t>
-      </w:r>
-      <w:proofErr w:type="spellStart"/>
-      <w:r>
+        <w:t>, Tehran Iran</w:t>
+      </w:r>
+    </w:p>
+    <w:p>
+      <w:pPr>
+        <w:autoSpaceDE w:val="0"/>
+        <w:autoSpaceDN w:val="0"/>
+        <w:bidi w:val="0"/>
+        <w:adjustRightInd w:val="0"/>
+        <w:spacing w:after="0" w:line="360" w:lineRule="auto"/>
         <w:rPr>
           <w:rFonts w:asciiTheme="majorBidi" w:hAnsiTheme="majorBidi" w:cstheme="majorBidi"/>
           <w:color w:val="000000"/>
@@ -6796,9 +6725,7 @@
             </w14:srgbClr>
           </w14:shadow>
         </w:rPr>
-        <w:t>Expy</w:t>
-      </w:r>
-      <w:proofErr w:type="spellEnd"/>
+      </w:pPr>
       <w:r>
         <w:rPr>
           <w:rFonts w:asciiTheme="majorBidi" w:hAnsiTheme="majorBidi" w:cstheme="majorBidi"/>
@@ -6812,16 +6739,9 @@
             </w14:srgbClr>
           </w14:shadow>
         </w:rPr>
-        <w:t>, Tehran Iran</w:t>
-      </w:r>
-    </w:p>
-    <w:p>
-      <w:pPr>
-        <w:autoSpaceDE w:val="0"/>
-        <w:autoSpaceDN w:val="0"/>
-        <w:bidi w:val="0"/>
-        <w:adjustRightInd w:val="0"/>
-        <w:spacing w:after="0" w:line="360" w:lineRule="auto"/>
+        <w:t>Phone Number:</w:t>
+      </w:r>
+      <w:r>
         <w:rPr>
           <w:rFonts w:asciiTheme="majorBidi" w:hAnsiTheme="majorBidi" w:cstheme="majorBidi"/>
           <w:color w:val="000000"/>
@@ -6834,7 +6754,8 @@
             </w14:srgbClr>
           </w14:shadow>
         </w:rPr>
-      </w:pPr>
+        <w:tab/>
+      </w:r>
       <w:r>
         <w:rPr>
           <w:rFonts w:asciiTheme="majorBidi" w:hAnsiTheme="majorBidi" w:cstheme="majorBidi"/>
@@ -6848,7 +6769,7 @@
             </w14:srgbClr>
           </w14:shadow>
         </w:rPr>
-        <w:t>Phone Number:</w:t>
+        <w:tab/>
       </w:r>
       <w:r>
         <w:rPr>
@@ -6878,36 +6799,6 @@
             </w14:srgbClr>
           </w14:shadow>
         </w:rPr>
-        <w:tab/>
-      </w:r>
-      <w:r>
-        <w:rPr>
-          <w:rFonts w:asciiTheme="majorBidi" w:hAnsiTheme="majorBidi" w:cstheme="majorBidi"/>
-          <w:color w:val="000000"/>
-          <w:sz w:val="24"/>
-          <w:szCs w:val="24"/>
-          <w:lang w:bidi="ar-SA"/>
-          <w14:shadow w14:blurRad="50800" w14:dist="38100" w14:dir="2700000" w14:sx="100000" w14:sy="100000" w14:kx="0" w14:ky="0" w14:algn="tl">
-            <w14:srgbClr w14:val="000000">
-              <w14:alpha w14:val="60000"/>
-            </w14:srgbClr>
-          </w14:shadow>
-        </w:rPr>
-        <w:tab/>
-      </w:r>
-      <w:r>
-        <w:rPr>
-          <w:rFonts w:asciiTheme="majorBidi" w:hAnsiTheme="majorBidi" w:cstheme="majorBidi"/>
-          <w:color w:val="000000"/>
-          <w:sz w:val="24"/>
-          <w:szCs w:val="24"/>
-          <w:lang w:bidi="ar-SA"/>
-          <w14:shadow w14:blurRad="50800" w14:dist="38100" w14:dir="2700000" w14:sx="100000" w14:sy="100000" w14:kx="0" w14:ky="0" w14:algn="tl">
-            <w14:srgbClr w14:val="000000">
-              <w14:alpha w14:val="60000"/>
-            </w14:srgbClr>
-          </w14:shadow>
-        </w:rPr>
         <w:t>+989128185719</w:t>
       </w:r>
     </w:p>
@@ -6924,8 +6815,8 @@
         <w:rPr>
           <w:rFonts w:asciiTheme="majorBidi" w:hAnsiTheme="majorBidi" w:cstheme="majorBidi"/>
           <w:color w:val="000000"/>
-          <w:sz w:val="24"/>
-          <w:szCs w:val="24"/>
+          <w:sz w:val="8"/>
+          <w:szCs w:val="8"/>
           <w:lang w:bidi="ar-SA"/>
           <w14:shadow w14:blurRad="50800" w14:dist="38100" w14:dir="2700000" w14:sx="100000" w14:sy="100000" w14:kx="0" w14:ky="0" w14:algn="tl">
             <w14:srgbClr w14:val="000000">
@@ -7116,8 +7007,8 @@
         <w:rPr>
           <w:rFonts w:asciiTheme="majorBidi" w:hAnsiTheme="majorBidi" w:cstheme="majorBidi"/>
           <w:color w:val="000000"/>
-          <w:sz w:val="24"/>
-          <w:szCs w:val="24"/>
+          <w:sz w:val="8"/>
+          <w:szCs w:val="8"/>
           <w14:shadow w14:blurRad="50800" w14:dist="38100" w14:dir="2700000" w14:sx="100000" w14:sy="100000" w14:kx="0" w14:ky="0" w14:algn="tl">
             <w14:srgbClr w14:val="000000">
               <w14:alpha w14:val="60000"/>
@@ -7217,9 +7108,16 @@
             </w14:srgbClr>
           </w14:shadow>
         </w:rPr>
-        <w:t>Aircraft Maintenance License – Electronics</w:t>
-      </w:r>
-      <w:r>
+        <w:t>Aircraft Maintenance License – Engine training 2020</w:t>
+      </w:r>
+    </w:p>
+    <w:p>
+      <w:pPr>
+        <w:autoSpaceDE w:val="0"/>
+        <w:autoSpaceDN w:val="0"/>
+        <w:bidi w:val="0"/>
+        <w:adjustRightInd w:val="0"/>
+        <w:spacing w:after="0" w:line="360" w:lineRule="auto"/>
         <w:rPr>
           <w:rFonts w:asciiTheme="majorBidi" w:hAnsiTheme="majorBidi" w:cstheme="majorBidi"/>
           <w:color w:val="000000"/>
@@ -7231,8 +7129,7 @@
             </w14:srgbClr>
           </w14:shadow>
         </w:rPr>
-        <w:t xml:space="preserve"> training</w:t>
-      </w:r>
+      </w:pPr>
       <w:r>
         <w:rPr>
           <w:rFonts w:asciiTheme="majorBidi" w:hAnsiTheme="majorBidi" w:cstheme="majorBidi"/>
@@ -7245,16 +7142,9 @@
             </w14:srgbClr>
           </w14:shadow>
         </w:rPr>
-        <w:t xml:space="preserve"> 2020</w:t>
-      </w:r>
-    </w:p>
-    <w:p>
-      <w:pPr>
-        <w:autoSpaceDE w:val="0"/>
-        <w:autoSpaceDN w:val="0"/>
-        <w:bidi w:val="0"/>
-        <w:adjustRightInd w:val="0"/>
-        <w:spacing w:after="0" w:line="360" w:lineRule="auto"/>
+        <w:t>Aircraft Maintenance License – Electronics</w:t>
+      </w:r>
+      <w:r>
         <w:rPr>
           <w:rFonts w:asciiTheme="majorBidi" w:hAnsiTheme="majorBidi" w:cstheme="majorBidi"/>
           <w:color w:val="000000"/>
@@ -7266,7 +7156,8 @@
             </w14:srgbClr>
           </w14:shadow>
         </w:rPr>
-      </w:pPr>
+        <w:t xml:space="preserve"> training</w:t>
+      </w:r>
       <w:r>
         <w:rPr>
           <w:rFonts w:asciiTheme="majorBidi" w:hAnsiTheme="majorBidi" w:cstheme="majorBidi"/>
@@ -7279,9 +7170,16 @@
             </w14:srgbClr>
           </w14:shadow>
         </w:rPr>
-        <w:t>Aircraft Maintenance License</w:t>
-      </w:r>
-      <w:r>
+        <w:t xml:space="preserve"> 2020</w:t>
+      </w:r>
+    </w:p>
+    <w:p>
+      <w:pPr>
+        <w:autoSpaceDE w:val="0"/>
+        <w:autoSpaceDN w:val="0"/>
+        <w:bidi w:val="0"/>
+        <w:adjustRightInd w:val="0"/>
+        <w:spacing w:after="0" w:line="360" w:lineRule="auto"/>
         <w:rPr>
           <w:rFonts w:asciiTheme="majorBidi" w:hAnsiTheme="majorBidi" w:cstheme="majorBidi"/>
           <w:color w:val="000000"/>
@@ -7293,8 +7191,7 @@
             </w14:srgbClr>
           </w14:shadow>
         </w:rPr>
-        <w:t xml:space="preserve"> </w:t>
-      </w:r>
+      </w:pPr>
       <w:r>
         <w:rPr>
           <w:rFonts w:asciiTheme="majorBidi" w:hAnsiTheme="majorBidi" w:cstheme="majorBidi"/>
@@ -7307,7 +7204,7 @@
             </w14:srgbClr>
           </w14:shadow>
         </w:rPr>
-        <w:t>– Electronics</w:t>
+        <w:t>Aircraft Maintenance License</w:t>
       </w:r>
       <w:r>
         <w:rPr>
@@ -7321,7 +7218,7 @@
             </w14:srgbClr>
           </w14:shadow>
         </w:rPr>
-        <w:t xml:space="preserve"> Training</w:t>
+        <w:t xml:space="preserve"> </w:t>
       </w:r>
       <w:r>
         <w:rPr>
@@ -7335,7 +7232,7 @@
             </w14:srgbClr>
           </w14:shadow>
         </w:rPr>
-        <w:t xml:space="preserve"> </w:t>
+        <w:t>– Electronics</w:t>
       </w:r>
       <w:r>
         <w:rPr>
@@ -7349,7 +7246,7 @@
             </w14:srgbClr>
           </w14:shadow>
         </w:rPr>
-        <w:t>201</w:t>
+        <w:t xml:space="preserve"> Training</w:t>
       </w:r>
       <w:r>
         <w:rPr>
@@ -7363,16 +7260,9 @@
             </w14:srgbClr>
           </w14:shadow>
         </w:rPr>
-        <w:t>6</w:t>
-      </w:r>
-    </w:p>
-    <w:p>
-      <w:pPr>
-        <w:autoSpaceDE w:val="0"/>
-        <w:autoSpaceDN w:val="0"/>
-        <w:bidi w:val="0"/>
-        <w:adjustRightInd w:val="0"/>
-        <w:spacing w:after="0" w:line="360" w:lineRule="auto"/>
+        <w:t xml:space="preserve"> </w:t>
+      </w:r>
+      <w:r>
         <w:rPr>
           <w:rFonts w:asciiTheme="majorBidi" w:hAnsiTheme="majorBidi" w:cstheme="majorBidi"/>
           <w:color w:val="000000"/>
@@ -7384,7 +7274,8 @@
             </w14:srgbClr>
           </w14:shadow>
         </w:rPr>
-      </w:pPr>
+        <w:t>201</w:t>
+      </w:r>
       <w:r>
         <w:rPr>
           <w:rFonts w:asciiTheme="majorBidi" w:hAnsiTheme="majorBidi" w:cstheme="majorBidi"/>
@@ -7397,9 +7288,16 @@
             </w14:srgbClr>
           </w14:shadow>
         </w:rPr>
-        <w:t xml:space="preserve">Aircraft General Familiarization – </w:t>
-      </w:r>
-      <w:r>
+        <w:t>6</w:t>
+      </w:r>
+    </w:p>
+    <w:p>
+      <w:pPr>
+        <w:autoSpaceDE w:val="0"/>
+        <w:autoSpaceDN w:val="0"/>
+        <w:bidi w:val="0"/>
+        <w:adjustRightInd w:val="0"/>
+        <w:spacing w:after="0" w:line="360" w:lineRule="auto"/>
         <w:rPr>
           <w:rFonts w:asciiTheme="majorBidi" w:hAnsiTheme="majorBidi" w:cstheme="majorBidi"/>
           <w:color w:val="000000"/>
@@ -7411,8 +7309,7 @@
             </w14:srgbClr>
           </w14:shadow>
         </w:rPr>
-        <w:t xml:space="preserve">Maintenance </w:t>
-      </w:r>
+      </w:pPr>
       <w:r>
         <w:rPr>
           <w:rFonts w:asciiTheme="majorBidi" w:hAnsiTheme="majorBidi" w:cstheme="majorBidi"/>
@@ -7425,7 +7322,7 @@
             </w14:srgbClr>
           </w14:shadow>
         </w:rPr>
-        <w:t>Practic</w:t>
+        <w:t xml:space="preserve">Aircraft General Familiarization – </w:t>
       </w:r>
       <w:r>
         <w:rPr>
@@ -7439,7 +7336,7 @@
             </w14:srgbClr>
           </w14:shadow>
         </w:rPr>
-        <w:t>e</w:t>
+        <w:t xml:space="preserve">Maintenance </w:t>
       </w:r>
       <w:r>
         <w:rPr>
@@ -7453,6 +7350,34 @@
             </w14:srgbClr>
           </w14:shadow>
         </w:rPr>
+        <w:t>Practic</w:t>
+      </w:r>
+      <w:r>
+        <w:rPr>
+          <w:rFonts w:asciiTheme="majorBidi" w:hAnsiTheme="majorBidi" w:cstheme="majorBidi"/>
+          <w:color w:val="000000"/>
+          <w:sz w:val="24"/>
+          <w:szCs w:val="24"/>
+          <w14:shadow w14:blurRad="50800" w14:dist="38100" w14:dir="2700000" w14:sx="100000" w14:sy="100000" w14:kx="0" w14:ky="0" w14:algn="tl">
+            <w14:srgbClr w14:val="000000">
+              <w14:alpha w14:val="60000"/>
+            </w14:srgbClr>
+          </w14:shadow>
+        </w:rPr>
+        <w:t>e</w:t>
+      </w:r>
+      <w:r>
+        <w:rPr>
+          <w:rFonts w:asciiTheme="majorBidi" w:hAnsiTheme="majorBidi" w:cstheme="majorBidi"/>
+          <w:color w:val="000000"/>
+          <w:sz w:val="24"/>
+          <w:szCs w:val="24"/>
+          <w14:shadow w14:blurRad="50800" w14:dist="38100" w14:dir="2700000" w14:sx="100000" w14:sy="100000" w14:kx="0" w14:ky="0" w14:algn="tl">
+            <w14:srgbClr w14:val="000000">
+              <w14:alpha w14:val="60000"/>
+            </w14:srgbClr>
+          </w14:shadow>
+        </w:rPr>
         <w:t xml:space="preserve"> Training - 2016</w:t>
       </w:r>
     </w:p>
@@ -7469,8 +7394,8 @@
         <w:rPr>
           <w:rFonts w:asciiTheme="majorBidi" w:hAnsiTheme="majorBidi" w:cstheme="majorBidi"/>
           <w:color w:val="000000"/>
-          <w:sz w:val="24"/>
-          <w:szCs w:val="24"/>
+          <w:sz w:val="8"/>
+          <w:szCs w:val="8"/>
           <w:highlight w:val="yellow"/>
           <w14:shadow w14:blurRad="50800" w14:dist="38100" w14:dir="2700000" w14:sx="100000" w14:sy="100000" w14:kx="0" w14:ky="0" w14:algn="tl">
             <w14:srgbClr w14:val="000000">
@@ -7519,17 +7444,16 @@
             </w14:srgbClr>
           </w14:shadow>
         </w:rPr>
-        <w:t>Personal Interests:</w:t>
-      </w:r>
-    </w:p>
-    <w:p>
-      <w:pPr>
-        <w:pStyle w:val="ListParagraph"/>
+        <w:t>Professional Background:</w:t>
+      </w:r>
+    </w:p>
+    <w:p>
+      <w:pPr>
         <w:autoSpaceDE w:val="0"/>
         <w:autoSpaceDN w:val="0"/>
+        <w:bidi w:val="0"/>
         <w:adjustRightInd w:val="0"/>
         <w:spacing w:after="0" w:line="360" w:lineRule="auto"/>
-        <w:ind w:left="360"/>
         <w:rPr>
           <w:rFonts w:asciiTheme="majorBidi" w:hAnsiTheme="majorBidi" w:cstheme="majorBidi"/>
           <w:color w:val="000000"/>
@@ -7554,19 +7478,9 @@
             </w14:srgbClr>
           </w14:shadow>
         </w:rPr>
-        <w:t>Mechanics, electronic boards, electrical panels, solar panels, distribution panels</w:t>
-      </w:r>
-    </w:p>
-    <w:p>
-      <w:pPr>
-        <w:pBdr>
-          <w:bottom w:val="single" w:sz="4" w:space="1" w:color="auto"/>
-        </w:pBdr>
-        <w:autoSpaceDE w:val="0"/>
-        <w:autoSpaceDN w:val="0"/>
-        <w:bidi w:val="0"/>
-        <w:adjustRightInd w:val="0"/>
-        <w:spacing w:line="360" w:lineRule="auto"/>
+        <w:t xml:space="preserve">Mechanical </w:t>
+      </w:r>
+      <w:r>
         <w:rPr>
           <w:rFonts w:asciiTheme="majorBidi" w:hAnsiTheme="majorBidi" w:cstheme="majorBidi"/>
           <w:color w:val="000000"/>
@@ -7578,7 +7492,22 @@
             </w14:srgbClr>
           </w14:shadow>
         </w:rPr>
-      </w:pPr>
+        <w:t>Engineer at</w:t>
+      </w:r>
+      <w:r>
+        <w:rPr>
+          <w:rFonts w:asciiTheme="majorBidi" w:hAnsiTheme="majorBidi" w:cstheme="majorBidi"/>
+          <w:color w:val="000000"/>
+          <w:sz w:val="24"/>
+          <w:szCs w:val="24"/>
+          <w14:shadow w14:blurRad="50800" w14:dist="38100" w14:dir="2700000" w14:sx="100000" w14:sy="100000" w14:kx="0" w14:ky="0" w14:algn="tl">
+            <w14:srgbClr w14:val="000000">
+              <w14:alpha w14:val="60000"/>
+            </w14:srgbClr>
+          </w14:shadow>
+        </w:rPr>
+        <w:t xml:space="preserve"> Iran Air Airline CO. from 2015 - present</w:t>
+      </w:r>
     </w:p>
     <w:p>
       <w:pPr>
@@ -7586,7 +7515,79 @@
         <w:autoSpaceDN w:val="0"/>
         <w:bidi w:val="0"/>
         <w:adjustRightInd w:val="0"/>
-        <w:spacing w:before="240" w:line="360" w:lineRule="auto"/>
+        <w:spacing w:after="0" w:line="360" w:lineRule="auto"/>
+        <w:rPr>
+          <w:rFonts w:asciiTheme="majorBidi" w:hAnsiTheme="majorBidi" w:cstheme="majorBidi"/>
+          <w:color w:val="000000"/>
+          <w:sz w:val="24"/>
+          <w:szCs w:val="24"/>
+          <w14:shadow w14:blurRad="50800" w14:dist="38100" w14:dir="2700000" w14:sx="100000" w14:sy="100000" w14:kx="0" w14:ky="0" w14:algn="tl">
+            <w14:srgbClr w14:val="000000">
+              <w14:alpha w14:val="60000"/>
+            </w14:srgbClr>
+          </w14:shadow>
+        </w:rPr>
+      </w:pPr>
+      <w:r>
+        <w:rPr>
+          <w:rFonts w:asciiTheme="majorBidi" w:hAnsiTheme="majorBidi" w:cstheme="majorBidi"/>
+          <w:color w:val="000000"/>
+          <w:sz w:val="24"/>
+          <w:szCs w:val="24"/>
+          <w14:shadow w14:blurRad="50800" w14:dist="38100" w14:dir="2700000" w14:sx="100000" w14:sy="100000" w14:kx="0" w14:ky="0" w14:algn="tl">
+            <w14:srgbClr w14:val="000000">
+              <w14:alpha w14:val="60000"/>
+            </w14:srgbClr>
+          </w14:shadow>
+        </w:rPr>
+        <w:t>Electrical Engineer at Pasha Lotus Kish CO. (Zagros) from 2007 to 2015</w:t>
+      </w:r>
+    </w:p>
+    <w:p>
+      <w:pPr>
+        <w:autoSpaceDE w:val="0"/>
+        <w:autoSpaceDN w:val="0"/>
+        <w:bidi w:val="0"/>
+        <w:adjustRightInd w:val="0"/>
+        <w:spacing w:before="240" w:after="0" w:line="360" w:lineRule="auto"/>
+        <w:rPr>
+          <w:rFonts w:asciiTheme="majorBidi" w:hAnsiTheme="majorBidi" w:cstheme="majorBidi"/>
+          <w:color w:val="000000"/>
+          <w:sz w:val="8"/>
+          <w:szCs w:val="10"/>
+          <w:lang w:bidi="ar-SA"/>
+          <w14:shadow w14:blurRad="50800" w14:dist="38100" w14:dir="2700000" w14:sx="100000" w14:sy="100000" w14:kx="0" w14:ky="0" w14:algn="tl">
+            <w14:srgbClr w14:val="000000">
+              <w14:alpha w14:val="60000"/>
+            </w14:srgbClr>
+          </w14:shadow>
+        </w:rPr>
+      </w:pPr>
+      <w:r>
+        <w:rPr>
+          <w:rFonts w:asciiTheme="majorBidi" w:hAnsiTheme="majorBidi" w:cstheme="majorBidi"/>
+          <w:color w:val="000000"/>
+          <w:sz w:val="8"/>
+          <w:szCs w:val="10"/>
+          <w:lang w:bidi="ar-SA"/>
+          <w14:shadow w14:blurRad="50800" w14:dist="38100" w14:dir="2700000" w14:sx="100000" w14:sy="100000" w14:kx="0" w14:ky="0" w14:algn="tl">
+            <w14:srgbClr w14:val="000000">
+              <w14:alpha w14:val="60000"/>
+            </w14:srgbClr>
+          </w14:shadow>
+        </w:rPr>
+        <w:pict w14:anchorId="2EDDC81D">
+          <v:rect id="_x0000_i1027" style="width:0;height:1.5pt" o:hralign="center" o:hrstd="t" o:hr="t" fillcolor="#a0a0a0" stroked="f"/>
+        </w:pict>
+      </w:r>
+    </w:p>
+    <w:p>
+      <w:pPr>
+        <w:autoSpaceDE w:val="0"/>
+        <w:autoSpaceDN w:val="0"/>
+        <w:bidi w:val="0"/>
+        <w:adjustRightInd w:val="0"/>
+        <w:spacing w:before="240" w:after="0" w:line="360" w:lineRule="auto"/>
         <w:rPr>
           <w:rFonts w:asciiTheme="majorBidi" w:hAnsiTheme="majorBidi" w:cstheme="majorBidi"/>
           <w:b/>
@@ -7619,6 +7620,107 @@
             </w14:srgbClr>
           </w14:shadow>
         </w:rPr>
+        <w:t>Personal Interests:</w:t>
+      </w:r>
+    </w:p>
+    <w:p>
+      <w:pPr>
+        <w:pStyle w:val="ListParagraph"/>
+        <w:autoSpaceDE w:val="0"/>
+        <w:autoSpaceDN w:val="0"/>
+        <w:adjustRightInd w:val="0"/>
+        <w:spacing w:after="0" w:line="360" w:lineRule="auto"/>
+        <w:ind w:left="360"/>
+        <w:rPr>
+          <w:rFonts w:asciiTheme="majorBidi" w:hAnsiTheme="majorBidi" w:cstheme="majorBidi"/>
+          <w:color w:val="000000"/>
+          <w:sz w:val="24"/>
+          <w:szCs w:val="24"/>
+          <w14:shadow w14:blurRad="50800" w14:dist="38100" w14:dir="2700000" w14:sx="100000" w14:sy="100000" w14:kx="0" w14:ky="0" w14:algn="tl">
+            <w14:srgbClr w14:val="000000">
+              <w14:alpha w14:val="60000"/>
+            </w14:srgbClr>
+          </w14:shadow>
+        </w:rPr>
+      </w:pPr>
+      <w:r>
+        <w:rPr>
+          <w:rFonts w:asciiTheme="majorBidi" w:hAnsiTheme="majorBidi" w:cstheme="majorBidi"/>
+          <w:color w:val="000000"/>
+          <w:sz w:val="24"/>
+          <w:szCs w:val="24"/>
+          <w14:shadow w14:blurRad="50800" w14:dist="38100" w14:dir="2700000" w14:sx="100000" w14:sy="100000" w14:kx="0" w14:ky="0" w14:algn="tl">
+            <w14:srgbClr w14:val="000000">
+              <w14:alpha w14:val="60000"/>
+            </w14:srgbClr>
+          </w14:shadow>
+        </w:rPr>
+        <w:t>Mechanics, electronic boards, electrical panels, solar panels, distribution panels</w:t>
+      </w:r>
+    </w:p>
+    <w:p>
+      <w:pPr>
+        <w:pBdr>
+          <w:bottom w:val="single" w:sz="4" w:space="1" w:color="auto"/>
+        </w:pBdr>
+        <w:autoSpaceDE w:val="0"/>
+        <w:autoSpaceDN w:val="0"/>
+        <w:bidi w:val="0"/>
+        <w:adjustRightInd w:val="0"/>
+        <w:spacing w:line="360" w:lineRule="auto"/>
+        <w:rPr>
+          <w:rFonts w:asciiTheme="majorBidi" w:hAnsiTheme="majorBidi" w:cstheme="majorBidi"/>
+          <w:color w:val="000000"/>
+          <w:sz w:val="8"/>
+          <w:szCs w:val="8"/>
+          <w14:shadow w14:blurRad="50800" w14:dist="38100" w14:dir="2700000" w14:sx="100000" w14:sy="100000" w14:kx="0" w14:ky="0" w14:algn="tl">
+            <w14:srgbClr w14:val="000000">
+              <w14:alpha w14:val="60000"/>
+            </w14:srgbClr>
+          </w14:shadow>
+        </w:rPr>
+      </w:pPr>
+    </w:p>
+    <w:p>
+      <w:pPr>
+        <w:autoSpaceDE w:val="0"/>
+        <w:autoSpaceDN w:val="0"/>
+        <w:bidi w:val="0"/>
+        <w:adjustRightInd w:val="0"/>
+        <w:spacing w:before="240" w:line="360" w:lineRule="auto"/>
+        <w:rPr>
+          <w:rFonts w:asciiTheme="majorBidi" w:hAnsiTheme="majorBidi" w:cstheme="majorBidi"/>
+          <w:b/>
+          <w:bCs/>
+          <w:color w:val="000000"/>
+          <w:sz w:val="26"/>
+          <w:szCs w:val="28"/>
+          <w:u w:val="single"/>
+          <w:lang w:bidi="ar-SA"/>
+          <w14:shadow w14:blurRad="50800" w14:dist="38100" w14:dir="2700000" w14:sx="100000" w14:sy="100000" w14:kx="0" w14:ky="0" w14:algn="tl">
+            <w14:srgbClr w14:val="000000">
+              <w14:alpha w14:val="60000"/>
+            </w14:srgbClr>
+          </w14:shadow>
+        </w:rPr>
+      </w:pPr>
+      <w:r>
+        <w:rPr>
+          <w:rFonts w:asciiTheme="majorBidi" w:hAnsiTheme="majorBidi" w:cstheme="majorBidi"/>
+          <w:b/>
+          <w:bCs/>
+          <w:color w:val="000000"/>
+          <w:sz w:val="26"/>
+          <w:szCs w:val="28"/>
+          <w:u w:val="single"/>
+          <w:lang w:bidi="ar-SA"/>
+          <w14:shadow w14:blurRad="50800" w14:dist="38100" w14:dir="2700000" w14:sx="100000" w14:sy="100000" w14:kx="0" w14:ky="0" w14:algn="tl">
+            <w14:srgbClr w14:val="000000">
+              <w14:alpha w14:val="60000"/>
+            </w14:srgbClr>
+          </w14:shadow>
+        </w:rPr>
+        <w:lastRenderedPageBreak/>
         <w:t>Language Proficiency:</w:t>
       </w:r>
     </w:p>
@@ -7685,9 +7787,8 @@
             </w14:srgbClr>
           </w14:shadow>
         </w:rPr>
-        <w:t>band score: 102, R</w:t>
-      </w:r>
-      <w:proofErr w:type="gramStart"/>
+        <w:t>band score: 102, R:29, L:25, S:21, W:27</w:t>
+      </w:r>
       <w:r>
         <w:rPr>
           <w:rFonts w:asciiTheme="majorBidi" w:hAnsiTheme="majorBidi" w:cstheme="majorBidi"/>
@@ -7698,10 +7799,12 @@
             </w14:srgbClr>
           </w14:shadow>
         </w:rPr>
-        <w:t>:29</w:t>
-      </w:r>
-      <w:proofErr w:type="gramEnd"/>
-      <w:r>
+        <w:t>)</w:t>
+      </w:r>
+    </w:p>
+    <w:p>
+      <w:pPr>
+        <w:bidi w:val="0"/>
         <w:rPr>
           <w:rFonts w:asciiTheme="majorBidi" w:hAnsiTheme="majorBidi" w:cstheme="majorBidi"/>
           <w:color w:val="000000"/>
@@ -7711,8 +7814,7 @@
             </w14:srgbClr>
           </w14:shadow>
         </w:rPr>
-        <w:t>, L:25, S:21, W:27</w:t>
-      </w:r>
+      </w:pPr>
       <w:r>
         <w:rPr>
           <w:rFonts w:asciiTheme="majorBidi" w:hAnsiTheme="majorBidi" w:cstheme="majorBidi"/>
@@ -7723,142 +7825,41 @@
             </w14:srgbClr>
           </w14:shadow>
         </w:rPr>
-        <w:t>)</w:t>
+        <w:br w:type="page"/>
       </w:r>
     </w:p>
     <w:p>
       <w:pPr>
         <w:pStyle w:val="Heading1"/>
       </w:pPr>
-      <w:bookmarkStart w:id="2" w:name="_Toc149310892"/>
+      <w:bookmarkStart w:id="1" w:name="_Toc149310892"/>
       <w:r>
         <w:lastRenderedPageBreak/>
         <w:t>Study Plan:</w:t>
       </w:r>
-      <w:bookmarkEnd w:id="2"/>
+      <w:bookmarkEnd w:id="1"/>
     </w:p>
     <w:p>
       <w:pPr>
         <w:bidi w:val="0"/>
         <w:spacing w:line="360" w:lineRule="auto"/>
         <w:jc w:val="both"/>
-        <w:rPr>
-          <w:rtl/>
-        </w:rPr>
-      </w:pPr>
-      <w:r>
-        <w:t>Ever</w:t>
-      </w:r>
-      <w:r>
-        <w:t xml:space="preserve"> </w:t>
-      </w:r>
-      <w:r>
-        <w:t xml:space="preserve">since I remember, I was fond of </w:t>
-      </w:r>
-      <w:r>
-        <w:t>sports and athleti</w:t>
-      </w:r>
-      <w:r>
-        <w:t>ci</w:t>
-      </w:r>
-      <w:r>
-        <w:t>s</w:t>
-      </w:r>
-      <w:r>
-        <w:t>m</w:t>
-      </w:r>
-      <w:r>
-        <w:t>.</w:t>
-      </w:r>
-      <w:r>
-        <w:t xml:space="preserve"> </w:t>
-      </w:r>
-      <w:r>
-        <w:t xml:space="preserve">I have a Second Dan </w:t>
-      </w:r>
-      <w:r>
-        <w:t>in</w:t>
-      </w:r>
-      <w:r>
-        <w:t xml:space="preserve"> Tai Chi </w:t>
-      </w:r>
-      <w:proofErr w:type="spellStart"/>
-      <w:r>
-        <w:t>Chuan</w:t>
-      </w:r>
-      <w:proofErr w:type="spellEnd"/>
-      <w:r>
-        <w:t xml:space="preserve"> style</w:t>
-      </w:r>
-      <w:r>
-        <w:t xml:space="preserve"> </w:t>
-      </w:r>
-      <w:r>
-        <w:t>and I have earned my coaching certificate in 2018.</w:t>
-      </w:r>
-      <w:r>
-        <w:t xml:space="preserve"> </w:t>
-      </w:r>
-      <w:r>
-        <w:t xml:space="preserve">When my father started a gym in Tehran, it was like a dream come true to me. </w:t>
-      </w:r>
-      <w:r>
-        <w:t xml:space="preserve">Ever since I have been working as a </w:t>
-      </w:r>
-      <w:r>
-        <w:t>full</w:t>
-      </w:r>
-      <w:r>
-        <w:t xml:space="preserve">-time instructor of Tai Chi </w:t>
-      </w:r>
-      <w:proofErr w:type="spellStart"/>
-      <w:r>
-        <w:t>Chuan</w:t>
-      </w:r>
-      <w:proofErr w:type="spellEnd"/>
-      <w:r>
-        <w:t xml:space="preserve"> and </w:t>
-      </w:r>
-      <w:r>
-        <w:t xml:space="preserve">there are many years now that </w:t>
-      </w:r>
-      <w:r>
-        <w:t>I have</w:t>
-      </w:r>
-      <w:r>
-        <w:t xml:space="preserve"> been holding all-level classes for practitioners of this sport in my father’s gym</w:t>
-      </w:r>
-      <w:r>
-        <w:t>:</w:t>
-      </w:r>
-      <w:r>
-        <w:t xml:space="preserve"> </w:t>
-      </w:r>
-      <w:proofErr w:type="spellStart"/>
+      </w:pPr>
+      <w:r>
+        <w:t xml:space="preserve">I am </w:t>
+      </w:r>
+      <w:r>
+        <w:t xml:space="preserve">the supervisor of Technical and Engineering Department of </w:t>
+      </w:r>
       <w:r>
         <w:rPr>
           <w:i/>
           <w:iCs/>
         </w:rPr>
-        <w:t>Abtsam</w:t>
-      </w:r>
-      <w:proofErr w:type="spellEnd"/>
-      <w:r>
-        <w:rPr>
-          <w:i/>
-          <w:iCs/>
-        </w:rPr>
-        <w:t xml:space="preserve"> Ervin</w:t>
-      </w:r>
-      <w:r>
-        <w:rPr>
-          <w:i/>
-          <w:iCs/>
-        </w:rPr>
-        <w:t xml:space="preserve"> Sport Center</w:t>
-      </w:r>
-      <w:r>
-        <w:t>.</w:t>
+        <w:t>Iran Air Airline Company</w:t>
+      </w:r>
+      <w:r>
+        <w:t xml:space="preserve">, and my team and I are mainly in charge of repair and maintenance of PW4000 and CFM Engines in Airbus and Tupolev Airliner Families. </w:t>
       </w:r>
     </w:p>
     <w:p>
@@ -7868,107 +7869,107 @@
         <w:jc w:val="both"/>
       </w:pPr>
       <w:r>
-        <w:t xml:space="preserve">In 2020, I </w:t>
-      </w:r>
-      <w:proofErr w:type="gramStart"/>
-      <w:r>
-        <w:t>was invited</w:t>
-      </w:r>
-      <w:proofErr w:type="gramEnd"/>
-      <w:r>
-        <w:t xml:space="preserve"> to a </w:t>
-      </w:r>
-      <w:r>
-        <w:t xml:space="preserve">young but thriving </w:t>
-      </w:r>
-      <w:r>
-        <w:t>Multi-Level Marketing Company</w:t>
-      </w:r>
-      <w:r>
-        <w:t>,</w:t>
-      </w:r>
-      <w:r>
-        <w:t xml:space="preserve"> called </w:t>
+        <w:t xml:space="preserve">I started my career in </w:t>
       </w:r>
       <w:r>
         <w:rPr>
           <w:i/>
           <w:iCs/>
         </w:rPr>
-        <w:t>New Trade Network Marketing CO.</w:t>
+        <w:t>Pasha Lotus Kish Airline Company (Zagros)</w:t>
+      </w:r>
+      <w:r>
+        <w:t xml:space="preserve"> as an electrical engineer in charge of control and </w:t>
+      </w:r>
+      <w:r>
+        <w:t>diagnosis</w:t>
+      </w:r>
+      <w:r>
+        <w:t xml:space="preserve"> </w:t>
+      </w:r>
+      <w:r>
+        <w:t xml:space="preserve">of faulty systems in </w:t>
+      </w:r>
+      <w:r>
+        <w:t xml:space="preserve">electrical circuits and </w:t>
+      </w:r>
+      <w:r>
+        <w:t xml:space="preserve">electrical </w:t>
+      </w:r>
+      <w:r>
+        <w:t>boards</w:t>
+      </w:r>
+      <w:r>
+        <w:t xml:space="preserve"> and a</w:t>
+      </w:r>
+      <w:r>
+        <w:t xml:space="preserve">fter a while, </w:t>
+      </w:r>
+      <w:r>
+        <w:t xml:space="preserve">in order to learn more about </w:t>
+      </w:r>
+      <w:r>
+        <w:t>newer models ignition system</w:t>
       </w:r>
       <w:r>
         <w:t>,</w:t>
       </w:r>
       <w:r>
-        <w:rPr>
-          <w:rFonts w:hint="cs"/>
-          <w:rtl/>
-        </w:rPr>
-        <w:t xml:space="preserve"> </w:t>
-      </w:r>
-      <w:r>
-        <w:t>wh</w:t>
-      </w:r>
-      <w:r>
-        <w:t>e</w:t>
-      </w:r>
-      <w:r>
-        <w:t xml:space="preserve">re I </w:t>
-      </w:r>
-      <w:r>
-        <w:t>was</w:t>
-      </w:r>
-      <w:r>
-        <w:t xml:space="preserve"> </w:t>
-      </w:r>
-      <w:r>
-        <w:t xml:space="preserve">first </w:t>
-      </w:r>
-      <w:r>
-        <w:t xml:space="preserve">acquainted with the basics of </w:t>
-      </w:r>
-      <w:r>
-        <w:t xml:space="preserve">multi-level </w:t>
-      </w:r>
-      <w:r>
-        <w:t>Marketing</w:t>
-      </w:r>
-      <w:r>
-        <w:t>.</w:t>
-      </w:r>
-      <w:r>
-        <w:t xml:space="preserve"> Despite the fact that I was not very successful in this business (since the major source of income in this company came from selling beauty and female personal care products</w:t>
-      </w:r>
-      <w:r>
-        <w:t xml:space="preserve"> </w:t>
-      </w:r>
-      <w:r>
-        <w:t>and I only had a mother to sell to</w:t>
-      </w:r>
-      <w:r>
-        <w:t xml:space="preserve">) </w:t>
-      </w:r>
-      <w:r>
-        <w:t xml:space="preserve">I came up with the idea of applying network marketing in </w:t>
-      </w:r>
-      <w:r>
-        <w:t>the</w:t>
-      </w:r>
-      <w:r>
-        <w:t xml:space="preserve"> field of </w:t>
-      </w:r>
-      <w:r>
-        <w:t xml:space="preserve">my </w:t>
-      </w:r>
-      <w:r>
-        <w:t xml:space="preserve">expertise: </w:t>
-      </w:r>
-      <w:r>
-        <w:t>sports</w:t>
-      </w:r>
-      <w:r>
-        <w:t>.</w:t>
+        <w:t xml:space="preserve"> which is the common ground </w:t>
+      </w:r>
+      <w:r>
+        <w:t>for both</w:t>
+      </w:r>
+      <w:r>
+        <w:t xml:space="preserve"> electrical engineering (</w:t>
+      </w:r>
+      <w:r>
+        <w:t xml:space="preserve">because of its complicated </w:t>
+      </w:r>
+      <w:r>
+        <w:t>wiring systems) and mechanical engineering (</w:t>
+      </w:r>
+      <w:r>
+        <w:t xml:space="preserve">because of its intricate mechanism of </w:t>
+      </w:r>
+      <w:r>
+        <w:t>engine power</w:t>
+      </w:r>
+      <w:r>
+        <w:t xml:space="preserve"> distribution</w:t>
+      </w:r>
+      <w:r>
+        <w:t>)</w:t>
+      </w:r>
+      <w:r>
+        <w:t xml:space="preserve">, I decided to </w:t>
+      </w:r>
+      <w:r>
+        <w:t xml:space="preserve">initiate </w:t>
+      </w:r>
+      <w:r>
+        <w:t xml:space="preserve">mechanical engineering </w:t>
+      </w:r>
+      <w:r>
+        <w:t xml:space="preserve">studies </w:t>
+      </w:r>
+      <w:r>
+        <w:t xml:space="preserve">and I </w:t>
+      </w:r>
+      <w:r>
+        <w:t>could get</w:t>
+      </w:r>
+      <w:r>
+        <w:t xml:space="preserve"> my second degree in 2021</w:t>
+      </w:r>
+      <w:r>
+        <w:t xml:space="preserve"> in </w:t>
+      </w:r>
+      <w:r>
+        <w:t>Mechanical Engineering from Azad University of Tehran</w:t>
+      </w:r>
+      <w:r>
+        <w:t xml:space="preserve">. </w:t>
       </w:r>
     </w:p>
     <w:p>
@@ -7978,1022 +7979,55 @@
         <w:jc w:val="both"/>
       </w:pPr>
       <w:r>
-        <w:t>Sports in Iran</w:t>
+        <w:t xml:space="preserve">Although this helped me a lot </w:t>
+      </w:r>
+      <w:r>
+        <w:t>to</w:t>
       </w:r>
       <w:r>
         <w:t xml:space="preserve"> </w:t>
       </w:r>
       <w:r>
-        <w:t xml:space="preserve">are </w:t>
-      </w:r>
-      <w:r>
-        <w:t xml:space="preserve">a </w:t>
-      </w:r>
-      <w:r>
-        <w:t xml:space="preserve">group of </w:t>
-      </w:r>
-      <w:r>
-        <w:t xml:space="preserve">social </w:t>
-      </w:r>
-      <w:r>
-        <w:t>activities</w:t>
-      </w:r>
-      <w:r>
-        <w:t xml:space="preserve"> in which </w:t>
-      </w:r>
-      <w:r>
-        <w:t>family members</w:t>
-      </w:r>
-      <w:r>
-        <w:t xml:space="preserve"> and friends practice together.</w:t>
-      </w:r>
-      <w:r>
-        <w:t xml:space="preserve"> In other words, it is easy to</w:t>
-      </w:r>
-      <w:r>
-        <w:t xml:space="preserve"> find</w:t>
-      </w:r>
-      <w:r>
-        <w:t xml:space="preserve"> couples</w:t>
-      </w:r>
-      <w:r>
-        <w:t xml:space="preserve"> in the gym:</w:t>
-      </w:r>
-      <w:r>
-        <w:t xml:space="preserve"> </w:t>
-      </w:r>
-      <w:r>
-        <w:t xml:space="preserve">siblings, parent-children, cousins etc. </w:t>
-      </w:r>
-      <w:r>
-        <w:t>For this reason,</w:t>
-      </w:r>
-      <w:r>
-        <w:t xml:space="preserve"> I believe it will </w:t>
-      </w:r>
-      <w:r>
-        <w:t xml:space="preserve">perfectly </w:t>
-      </w:r>
-      <w:r>
-        <w:t xml:space="preserve">work with </w:t>
-      </w:r>
-      <w:r>
-        <w:t xml:space="preserve">the fundamentals of </w:t>
-      </w:r>
-      <w:r>
-        <w:t>MLM marketing</w:t>
-      </w:r>
-      <w:r>
-        <w:t>.</w:t>
-      </w:r>
-      <w:r>
-        <w:t xml:space="preserve"> </w:t>
-      </w:r>
-      <w:r>
-        <w:t>Therefore,</w:t>
-      </w:r>
-      <w:r>
-        <w:t xml:space="preserve"> I intend to run a chain of sport clubs and gyms in which members </w:t>
-      </w:r>
-      <w:proofErr w:type="gramStart"/>
-      <w:r>
-        <w:t>are recruited</w:t>
-      </w:r>
-      <w:proofErr w:type="gramEnd"/>
-      <w:r>
-        <w:t xml:space="preserve"> from the word of mouth and </w:t>
-      </w:r>
-      <w:r>
-        <w:t xml:space="preserve">the money generated for registration or ranking tests </w:t>
-      </w:r>
-      <w:r>
-        <w:t xml:space="preserve">should </w:t>
-      </w:r>
-      <w:r>
-        <w:t>be distributed among all sport practitioners based on their rank and the number of student</w:t>
-      </w:r>
-      <w:r>
-        <w:t>s</w:t>
-      </w:r>
-      <w:r>
-        <w:t xml:space="preserve"> they</w:t>
-      </w:r>
-      <w:r>
-        <w:t xml:space="preserve"> have</w:t>
-      </w:r>
-      <w:r>
-        <w:t xml:space="preserve">. In addition to that, </w:t>
-      </w:r>
-      <w:r>
-        <w:t>grading systems will not only work based on t</w:t>
-      </w:r>
-      <w:r>
-        <w:t>he skills and t</w:t>
-      </w:r>
-      <w:r>
-        <w:t xml:space="preserve">he number of techniques </w:t>
-      </w:r>
-      <w:proofErr w:type="gramStart"/>
-      <w:r>
-        <w:t>people</w:t>
-      </w:r>
-      <w:r>
-        <w:t xml:space="preserve"> </w:t>
-      </w:r>
-      <w:r>
-        <w:t>have</w:t>
-      </w:r>
-      <w:r>
-        <w:t xml:space="preserve"> </w:t>
-      </w:r>
-      <w:r>
-        <w:t xml:space="preserve">but </w:t>
-      </w:r>
-      <w:r>
-        <w:t>based on the number of lower-level students they</w:t>
-      </w:r>
-      <w:proofErr w:type="gramEnd"/>
-      <w:r>
-        <w:t xml:space="preserve"> have recruited and trained under themselves</w:t>
-      </w:r>
-      <w:r>
-        <w:t>.</w:t>
-      </w:r>
-      <w:r>
-        <w:t xml:space="preserve"> </w:t>
-      </w:r>
-      <w:r>
-        <w:t xml:space="preserve">This way, motivation would rise high among </w:t>
-      </w:r>
-      <w:r>
-        <w:t>sport practitioners</w:t>
-      </w:r>
-      <w:r>
-        <w:t xml:space="preserve"> </w:t>
-      </w:r>
-      <w:r>
-        <w:t xml:space="preserve">and </w:t>
-      </w:r>
-      <w:r>
-        <w:t xml:space="preserve">the overall output of </w:t>
-      </w:r>
-      <w:r>
-        <w:t xml:space="preserve">the </w:t>
-      </w:r>
-      <w:r>
-        <w:t xml:space="preserve">class </w:t>
-      </w:r>
-      <w:r>
-        <w:t xml:space="preserve">would </w:t>
-      </w:r>
-      <w:r>
-        <w:t>improve.</w:t>
-      </w:r>
-      <w:r>
-        <w:t xml:space="preserve"> </w:t>
-      </w:r>
+        <w:t xml:space="preserve">some point in my career, especially when it comes to </w:t>
+      </w:r>
+      <w:r>
+        <w:t>diagnosis of defective systems in CFM3 engine generations,</w:t>
+      </w:r>
+      <w:r>
+        <w:t xml:space="preserve"> I did not have the opportunity to delve myself into turbo charged engines and power enhancement methods used in aerodynamics, a concept which is the </w:t>
+      </w:r>
+      <w:r>
+        <w:t xml:space="preserve">design </w:t>
+      </w:r>
+      <w:r>
+        <w:t xml:space="preserve">basis of the fifth generation of </w:t>
+      </w:r>
+      <w:proofErr w:type="spellStart"/>
+      <w:r>
+        <w:t>Irkut</w:t>
+      </w:r>
+      <w:proofErr w:type="spellEnd"/>
+      <w:r>
+        <w:t xml:space="preserve"> MC-25 planes, Iran Air </w:t>
+      </w:r>
+      <w:r>
+        <w:t xml:space="preserve">Company </w:t>
+      </w:r>
+      <w:r>
+        <w:t xml:space="preserve">is going to purchase </w:t>
+      </w:r>
+      <w:r>
+        <w:t xml:space="preserve">in a couple years </w:t>
+      </w:r>
+      <w:r>
+        <w:t>from Russia.</w:t>
+      </w:r>
+      <w:bookmarkStart w:id="2" w:name="_GoBack"/>
+      <w:bookmarkEnd w:id="2"/>
     </w:p>
     <w:p>
       <w:pPr>
         <w:bidi w:val="0"/>
-        <w:spacing w:line="360" w:lineRule="auto"/>
-        <w:jc w:val="both"/>
-      </w:pPr>
-      <w:r>
-        <w:t>Having said that, no matter how beneficial MLM may appear to be</w:t>
-      </w:r>
-      <w:r>
-        <w:t xml:space="preserve"> in sports</w:t>
-      </w:r>
-      <w:r>
-        <w:t xml:space="preserve">, there are some concerns associated with it, especially when </w:t>
-      </w:r>
-      <w:r>
-        <w:t>the</w:t>
-      </w:r>
-      <w:r>
-        <w:t xml:space="preserve"> network </w:t>
-      </w:r>
-      <w:r>
-        <w:t xml:space="preserve">of multi-level </w:t>
-      </w:r>
-      <w:r>
-        <w:t xml:space="preserve">sport practitioners </w:t>
-      </w:r>
-      <w:r>
-        <w:t xml:space="preserve">grows </w:t>
-      </w:r>
-      <w:r>
-        <w:t>in size</w:t>
-      </w:r>
-      <w:r>
-        <w:t xml:space="preserve"> </w:t>
-      </w:r>
-      <w:r>
-        <w:t xml:space="preserve">and </w:t>
-      </w:r>
-      <w:r>
-        <w:t>that</w:t>
-      </w:r>
-      <w:r>
-        <w:t xml:space="preserve"> </w:t>
-      </w:r>
-      <w:r>
-        <w:t xml:space="preserve">there </w:t>
-      </w:r>
-      <w:r>
-        <w:t>are</w:t>
-      </w:r>
-      <w:r>
-        <w:t xml:space="preserve"> no </w:t>
-      </w:r>
-      <w:r>
-        <w:t xml:space="preserve">more ranks to promote </w:t>
-      </w:r>
-      <w:r>
-        <w:t xml:space="preserve">higher level </w:t>
-      </w:r>
-      <w:r>
-        <w:t>students to.</w:t>
-      </w:r>
-    </w:p>
-    <w:p>
-      <w:pPr>
-        <w:bidi w:val="0"/>
-        <w:spacing w:line="360" w:lineRule="auto"/>
-        <w:jc w:val="both"/>
-      </w:pPr>
-      <w:r>
-        <w:t>Concerning this, I decided to</w:t>
-      </w:r>
-      <w:r>
-        <w:t xml:space="preserve"> plunge myself into</w:t>
-      </w:r>
-      <w:r>
-        <w:t xml:space="preserve"> study</w:t>
-      </w:r>
-      <w:r>
-        <w:t>ing</w:t>
-      </w:r>
-      <w:r>
-        <w:t xml:space="preserve"> network marketing</w:t>
-      </w:r>
-      <w:r>
-        <w:t xml:space="preserve"> </w:t>
-      </w:r>
-      <w:r>
-        <w:t>at university levels in order to</w:t>
-      </w:r>
-      <w:r>
-        <w:t xml:space="preserve"> find appropriate solutions to these issues</w:t>
-      </w:r>
-      <w:r>
-        <w:t xml:space="preserve">. However, </w:t>
-      </w:r>
-      <w:r>
-        <w:t xml:space="preserve">since </w:t>
-      </w:r>
-      <w:r>
-        <w:t xml:space="preserve">application of </w:t>
-      </w:r>
-      <w:r>
-        <w:t xml:space="preserve">network marketing in the field of sports </w:t>
-      </w:r>
-      <w:r>
-        <w:t>is</w:t>
-      </w:r>
-      <w:r>
-        <w:t xml:space="preserve"> </w:t>
-      </w:r>
-      <w:r>
-        <w:t xml:space="preserve">a </w:t>
-      </w:r>
-      <w:r>
-        <w:t xml:space="preserve">brand new </w:t>
-      </w:r>
-      <w:r>
-        <w:t xml:space="preserve">idea </w:t>
-      </w:r>
-      <w:r>
-        <w:t xml:space="preserve">in Iran, apart from a trifle number of </w:t>
-      </w:r>
-      <w:r>
-        <w:t xml:space="preserve">theoretical </w:t>
-      </w:r>
-      <w:r>
-        <w:t xml:space="preserve">articles </w:t>
-      </w:r>
-      <w:r>
-        <w:t xml:space="preserve">published </w:t>
-      </w:r>
-      <w:r>
-        <w:t>online</w:t>
-      </w:r>
-      <w:r>
-        <w:t xml:space="preserve"> by people who were</w:t>
-      </w:r>
-      <w:r>
-        <w:t xml:space="preserve"> </w:t>
-      </w:r>
-      <w:r>
-        <w:t>more theoretical</w:t>
-      </w:r>
-      <w:r>
-        <w:t xml:space="preserve"> </w:t>
-      </w:r>
-      <w:r>
-        <w:t>scholars</w:t>
-      </w:r>
-      <w:r>
-        <w:t xml:space="preserve"> </w:t>
-      </w:r>
-      <w:r>
-        <w:t xml:space="preserve">than </w:t>
-      </w:r>
-      <w:r>
-        <w:t xml:space="preserve">professional </w:t>
-      </w:r>
-      <w:r>
-        <w:t>athletes</w:t>
-      </w:r>
-      <w:r>
-        <w:t xml:space="preserve"> at managerial </w:t>
-      </w:r>
-      <w:proofErr w:type="gramStart"/>
-      <w:r>
-        <w:t>levels</w:t>
-      </w:r>
-      <w:proofErr w:type="gramEnd"/>
-      <w:r>
-        <w:t>, I did not find any reliable source</w:t>
-      </w:r>
-      <w:r>
-        <w:t>s</w:t>
-      </w:r>
-      <w:r>
-        <w:t xml:space="preserve"> </w:t>
-      </w:r>
-      <w:r>
-        <w:t>to</w:t>
-      </w:r>
-      <w:r>
-        <w:t xml:space="preserve"> study.</w:t>
-      </w:r>
-    </w:p>
-    <w:p>
-      <w:pPr>
-        <w:autoSpaceDE w:val="0"/>
-        <w:autoSpaceDN w:val="0"/>
-        <w:bidi w:val="0"/>
-        <w:adjustRightInd w:val="0"/>
-        <w:spacing w:after="0" w:line="360" w:lineRule="auto"/>
-        <w:jc w:val="both"/>
-      </w:pPr>
-      <w:r>
-        <w:t xml:space="preserve">Nevertheless, studying </w:t>
-      </w:r>
-      <w:r>
-        <w:t>marketing</w:t>
-      </w:r>
-      <w:r>
-        <w:t xml:space="preserve"> management at </w:t>
-      </w:r>
-      <w:r>
-        <w:t>British Columbia Institute of Technology</w:t>
-      </w:r>
-      <w:r>
-        <w:t xml:space="preserve"> is an opportunity for a young </w:t>
-      </w:r>
-      <w:r>
-        <w:t>sport practitioner</w:t>
-      </w:r>
-      <w:r>
-        <w:t xml:space="preserve"> like me to </w:t>
-      </w:r>
-      <w:r>
-        <w:t>be</w:t>
-      </w:r>
-      <w:r>
-        <w:t xml:space="preserve"> acquainted with essentials of</w:t>
-      </w:r>
-      <w:r>
-        <w:t xml:space="preserve"> </w:t>
-      </w:r>
-      <w:r>
-        <w:t xml:space="preserve">both </w:t>
-      </w:r>
-      <w:r>
-        <w:t>marketing</w:t>
-      </w:r>
-      <w:r>
-        <w:t xml:space="preserve"> and</w:t>
-      </w:r>
-      <w:r>
-        <w:t xml:space="preserve"> sport</w:t>
-      </w:r>
-      <w:r>
-        <w:t xml:space="preserve"> management</w:t>
-      </w:r>
-      <w:r>
-        <w:t xml:space="preserve"> at international levels</w:t>
-      </w:r>
-      <w:r>
-        <w:t>.</w:t>
-      </w:r>
-      <w:r>
-        <w:t xml:space="preserve"> </w:t>
-      </w:r>
-      <w:r>
-        <w:t>The reason for this</w:t>
-      </w:r>
-      <w:r>
-        <w:t xml:space="preserve"> is </w:t>
-      </w:r>
-      <w:r>
-        <w:t>particularly</w:t>
-      </w:r>
-      <w:r>
-        <w:t xml:space="preserve"> </w:t>
-      </w:r>
-      <w:r>
-        <w:rPr>
-          <w:i/>
-          <w:iCs/>
-        </w:rPr>
-        <w:t>Mr. Kenton</w:t>
-      </w:r>
-      <w:r>
-        <w:t xml:space="preserve">, Dean of </w:t>
-      </w:r>
-      <w:r>
-        <w:lastRenderedPageBreak/>
-        <w:t>the School of Business at BCIT</w:t>
-      </w:r>
-      <w:r>
-        <w:t xml:space="preserve">, </w:t>
-      </w:r>
-      <w:r>
-        <w:t xml:space="preserve">who </w:t>
-      </w:r>
-      <w:r>
-        <w:t>is a</w:t>
-      </w:r>
-      <w:r>
-        <w:t xml:space="preserve">lso a </w:t>
-      </w:r>
-      <w:r>
-        <w:t xml:space="preserve">thriving </w:t>
-      </w:r>
-      <w:r>
-        <w:t xml:space="preserve">marketing agent in one of the </w:t>
-      </w:r>
-      <w:r>
-        <w:t>most</w:t>
-      </w:r>
-      <w:r>
-        <w:t xml:space="preserve"> </w:t>
-      </w:r>
-      <w:r>
-        <w:t>prestigious</w:t>
-      </w:r>
-      <w:r>
-        <w:t xml:space="preserve"> </w:t>
-      </w:r>
-      <w:r>
-        <w:t>direct-selling companies of</w:t>
-      </w:r>
-      <w:r>
-        <w:t xml:space="preserve"> </w:t>
-      </w:r>
-      <w:r>
-        <w:t xml:space="preserve">the world: </w:t>
-      </w:r>
-      <w:r>
-        <w:rPr>
-          <w:i/>
-          <w:iCs/>
-          <w:highlight w:val="yellow"/>
-        </w:rPr>
-        <w:t>Frasers Group</w:t>
-      </w:r>
-      <w:r>
-        <w:rPr>
-          <w:i/>
-          <w:iCs/>
-        </w:rPr>
-        <w:t xml:space="preserve"> </w:t>
-      </w:r>
-      <w:r>
-        <w:t xml:space="preserve">(selling </w:t>
-      </w:r>
-      <w:r>
-        <w:t>all sort</w:t>
-      </w:r>
-      <w:r>
-        <w:t>s</w:t>
-      </w:r>
-      <w:r>
-        <w:t xml:space="preserve"> of </w:t>
-      </w:r>
-      <w:r>
-        <w:t>sport</w:t>
-      </w:r>
-      <w:r>
-        <w:t>-related</w:t>
-      </w:r>
-      <w:r>
-        <w:t xml:space="preserve"> equipment</w:t>
-      </w:r>
-      <w:r>
-        <w:t xml:space="preserve"> and supplements</w:t>
-      </w:r>
-      <w:r>
-        <w:rPr>
-          <w:i/>
-          <w:iCs/>
-        </w:rPr>
-        <w:t>)</w:t>
-      </w:r>
-      <w:r>
-        <w:t>.</w:t>
-      </w:r>
-      <w:r>
-        <w:t xml:space="preserve"> His instructions </w:t>
-      </w:r>
-      <w:r>
-        <w:t xml:space="preserve">would </w:t>
-      </w:r>
-      <w:r>
-        <w:t xml:space="preserve">definitely </w:t>
-      </w:r>
-      <w:r>
-        <w:t>give me an upper hand in</w:t>
-      </w:r>
-      <w:r>
-        <w:t xml:space="preserve"> my </w:t>
-      </w:r>
-      <w:r>
-        <w:t>future professional prospect as a</w:t>
-      </w:r>
-      <w:r>
-        <w:t xml:space="preserve"> </w:t>
-      </w:r>
-      <w:r>
-        <w:t>sport promoter.</w:t>
-      </w:r>
-      <w:r>
-        <w:t xml:space="preserve"> </w:t>
-      </w:r>
-    </w:p>
-    <w:p>
-      <w:pPr>
-        <w:autoSpaceDE w:val="0"/>
-        <w:autoSpaceDN w:val="0"/>
-        <w:bidi w:val="0"/>
-        <w:adjustRightInd w:val="0"/>
-        <w:spacing w:before="240" w:after="0" w:line="360" w:lineRule="auto"/>
-        <w:jc w:val="both"/>
-      </w:pPr>
-      <w:r>
-        <w:t>About the</w:t>
-      </w:r>
-      <w:r>
-        <w:t xml:space="preserve"> reasons why I have chosen Canada</w:t>
-      </w:r>
-      <w:r>
-        <w:t>, the Canadian direct selling market</w:t>
-      </w:r>
-      <w:r>
-        <w:t xml:space="preserve"> was </w:t>
-      </w:r>
-      <w:r>
-        <w:t>the</w:t>
-      </w:r>
-      <w:r>
-        <w:t xml:space="preserve"> major incentive as it</w:t>
-      </w:r>
-      <w:r>
-        <w:t xml:space="preserve"> </w:t>
-      </w:r>
-      <w:r>
-        <w:t>ranked 9</w:t>
-      </w:r>
-      <w:r>
-        <w:t>th in the 202</w:t>
-      </w:r>
-      <w:r>
-        <w:t>3</w:t>
-      </w:r>
-      <w:r>
-        <w:t xml:space="preserve"> global sales and is one of the 24 countries </w:t>
-      </w:r>
-      <w:r>
-        <w:t>with sales exceeding $1 billion. T</w:t>
-      </w:r>
-      <w:r>
-        <w:t xml:space="preserve">he direct selling market in Canada contributes immensely to the economy of the country with a total economic impact of $8.74 billion, which is far more than what we have here in Iran. </w:t>
-      </w:r>
-      <w:r>
-        <w:t xml:space="preserve">Moreover, internationally renowned MLM companies like </w:t>
-      </w:r>
-      <w:r>
-        <w:rPr>
-          <w:i/>
-          <w:iCs/>
-        </w:rPr>
-        <w:t>Amway</w:t>
-      </w:r>
-      <w:r>
-        <w:t xml:space="preserve"> and </w:t>
-      </w:r>
-      <w:r>
-        <w:rPr>
-          <w:i/>
-          <w:iCs/>
-        </w:rPr>
-        <w:t>Herbalife</w:t>
-      </w:r>
-      <w:r>
-        <w:t>, which do not yet have offices in Iran, have huge bases of operation in Canada</w:t>
-      </w:r>
-      <w:r>
-        <w:t xml:space="preserve"> </w:t>
-      </w:r>
-      <w:r>
-        <w:t>and w</w:t>
-      </w:r>
-      <w:r>
-        <w:t>ith no doubt, my exposure to</w:t>
-      </w:r>
-      <w:r>
-        <w:t xml:space="preserve"> such</w:t>
-      </w:r>
-      <w:r>
-        <w:t xml:space="preserve"> huge MLM industry would</w:t>
-      </w:r>
-      <w:r>
-        <w:t xml:space="preserve"> </w:t>
-      </w:r>
-      <w:r>
-        <w:t>make</w:t>
-      </w:r>
-      <w:r>
-        <w:t xml:space="preserve"> a valuable asset for running my MLM sport club in </w:t>
-      </w:r>
-      <w:r>
-        <w:t>my home country</w:t>
-      </w:r>
-      <w:r>
-        <w:t>.</w:t>
-      </w:r>
-    </w:p>
-    <w:p>
-      <w:pPr>
-        <w:autoSpaceDE w:val="0"/>
-        <w:autoSpaceDN w:val="0"/>
-        <w:bidi w:val="0"/>
-        <w:adjustRightInd w:val="0"/>
-        <w:spacing w:before="240" w:after="0" w:line="360" w:lineRule="auto"/>
-        <w:jc w:val="both"/>
-      </w:pPr>
-      <w:r>
-        <w:t xml:space="preserve">Regarding my </w:t>
-      </w:r>
-      <w:proofErr w:type="gramStart"/>
-      <w:r>
-        <w:t>future plans</w:t>
-      </w:r>
-      <w:proofErr w:type="gramEnd"/>
-      <w:r>
-        <w:t xml:space="preserve">, I would like to continue my studies as much as I could and initiate an in-depth analysis of different compensation plans available for Multi-level marketing of Sport Centers and their pros and cons depending on the market circumstances. Furthermore, my father is on the brink of </w:t>
-      </w:r>
-      <w:r>
-        <w:t xml:space="preserve">his </w:t>
-      </w:r>
-      <w:r>
-        <w:t>retirement</w:t>
-      </w:r>
-      <w:r>
-        <w:t xml:space="preserve">, which means our gym will be officially my responsibility </w:t>
-      </w:r>
-      <w:r>
-        <w:t>by the time I return</w:t>
-      </w:r>
-      <w:r>
-        <w:t>.</w:t>
-      </w:r>
-      <w:r>
-        <w:t xml:space="preserve"> Therefore,</w:t>
-      </w:r>
-      <w:r>
-        <w:t xml:space="preserve"> </w:t>
-      </w:r>
-      <w:r>
-        <w:t xml:space="preserve">I </w:t>
-      </w:r>
-      <w:r>
-        <w:t xml:space="preserve">intend </w:t>
-      </w:r>
-      <w:r>
-        <w:t xml:space="preserve">to adopt a </w:t>
-      </w:r>
-      <w:r>
-        <w:t xml:space="preserve">smart </w:t>
-      </w:r>
-      <w:r>
-        <w:t xml:space="preserve">multi-level </w:t>
-      </w:r>
-      <w:r>
-        <w:t>recruitment</w:t>
-      </w:r>
-      <w:r>
-        <w:t xml:space="preserve"> system</w:t>
-      </w:r>
-      <w:r>
-        <w:t xml:space="preserve">, using the most up-to-date compensation plans available for the Iranian </w:t>
-      </w:r>
-      <w:r>
-        <w:t>community</w:t>
-      </w:r>
-      <w:r>
-        <w:t xml:space="preserve"> to attract as many people to sports as possible</w:t>
-      </w:r>
-      <w:r>
-        <w:t xml:space="preserve">. This has the potentials to become a thriving MLM business, as </w:t>
-      </w:r>
-      <w:r>
-        <w:t>the majority of Iranian</w:t>
-      </w:r>
-      <w:r>
-        <w:t xml:space="preserve"> people</w:t>
-      </w:r>
-      <w:r>
-        <w:t xml:space="preserve"> </w:t>
-      </w:r>
-      <w:r>
-        <w:t xml:space="preserve">nowadays </w:t>
-      </w:r>
-      <w:r>
-        <w:t xml:space="preserve">suffer from </w:t>
-      </w:r>
-      <w:r>
-        <w:t xml:space="preserve">a </w:t>
-      </w:r>
-      <w:r>
-        <w:t xml:space="preserve">sedentary </w:t>
-      </w:r>
-      <w:r>
-        <w:t>lifestyle</w:t>
-      </w:r>
-      <w:r>
-        <w:t xml:space="preserve"> and </w:t>
-      </w:r>
-      <w:r>
-        <w:t xml:space="preserve">work around the clock to make ends meet. </w:t>
-      </w:r>
-      <w:r>
-        <w:t>Under</w:t>
-      </w:r>
-      <w:r>
-        <w:t xml:space="preserve"> such circumstances</w:t>
-      </w:r>
-      <w:r>
-        <w:t xml:space="preserve">, </w:t>
-      </w:r>
-      <w:r>
-        <w:t>I believe</w:t>
-      </w:r>
-      <w:r>
-        <w:t xml:space="preserve"> </w:t>
-      </w:r>
-      <w:r>
-        <w:t>people</w:t>
-      </w:r>
-      <w:r>
-        <w:t xml:space="preserve"> </w:t>
-      </w:r>
-      <w:r>
-        <w:t xml:space="preserve">would cherish </w:t>
-      </w:r>
-      <w:r>
-        <w:t>a</w:t>
-      </w:r>
-      <w:r>
-        <w:t xml:space="preserve"> new system </w:t>
-      </w:r>
-      <w:r>
-        <w:t xml:space="preserve">in which they </w:t>
-      </w:r>
-      <w:r>
-        <w:t xml:space="preserve">could </w:t>
-      </w:r>
-      <w:r>
-        <w:t xml:space="preserve">both </w:t>
-      </w:r>
-      <w:r>
-        <w:t>do</w:t>
-      </w:r>
-      <w:r>
-        <w:t xml:space="preserve"> </w:t>
-      </w:r>
-      <w:r>
-        <w:t xml:space="preserve">some </w:t>
-      </w:r>
-      <w:r>
-        <w:t>s</w:t>
-      </w:r>
-      <w:r>
-        <w:t>ports</w:t>
-      </w:r>
-      <w:r>
-        <w:t xml:space="preserve"> and </w:t>
-      </w:r>
-      <w:r>
-        <w:t>earn</w:t>
-      </w:r>
-      <w:r>
-        <w:t xml:space="preserve"> some extra money</w:t>
-      </w:r>
-      <w:r>
-        <w:t xml:space="preserve">. </w:t>
-      </w:r>
-    </w:p>
-    <w:p>
-      <w:pPr>
-        <w:autoSpaceDE w:val="0"/>
-        <w:autoSpaceDN w:val="0"/>
-        <w:bidi w:val="0"/>
-        <w:adjustRightInd w:val="0"/>
-        <w:spacing w:before="240" w:after="0" w:line="360" w:lineRule="auto"/>
-        <w:jc w:val="both"/>
-      </w:pPr>
-      <w:r>
-        <w:t xml:space="preserve">Regarding my finances, my parents have agreed to sponsor me during my studies at BCIT in order </w:t>
-      </w:r>
-      <w:r>
-        <w:t>for me to be able to</w:t>
-      </w:r>
-      <w:r>
-        <w:t xml:space="preserve"> </w:t>
-      </w:r>
-      <w:r>
-        <w:t xml:space="preserve">transform our </w:t>
-      </w:r>
-      <w:r>
-        <w:t xml:space="preserve">small local </w:t>
-      </w:r>
-      <w:r>
-        <w:t xml:space="preserve">business </w:t>
-      </w:r>
-      <w:r>
-        <w:t xml:space="preserve">into </w:t>
-      </w:r>
-      <w:r>
-        <w:t xml:space="preserve">a huge </w:t>
-      </w:r>
-      <w:r>
-        <w:t xml:space="preserve">base of operation for an all-inclusive </w:t>
-      </w:r>
-      <w:r>
-        <w:t xml:space="preserve">national </w:t>
-      </w:r>
-      <w:r>
-        <w:t>chain of sport clubs and gyms</w:t>
-      </w:r>
-      <w:r>
-        <w:t>. Bank statements and the</w:t>
-      </w:r>
-      <w:r>
-        <w:t>ir</w:t>
-      </w:r>
-      <w:r>
-        <w:t xml:space="preserve"> affidavit of support are </w:t>
-      </w:r>
-      <w:r>
-        <w:t xml:space="preserve">all </w:t>
-      </w:r>
-      <w:r>
-        <w:t>included</w:t>
-      </w:r>
-      <w:r>
-        <w:t xml:space="preserve"> in my proof of means of financial support document</w:t>
-      </w:r>
-      <w:r>
-        <w:t>s</w:t>
-      </w:r>
-      <w:r>
-        <w:t>.</w:t>
-      </w:r>
-    </w:p>
-    <w:p>
-      <w:pPr>
-        <w:autoSpaceDE w:val="0"/>
-        <w:autoSpaceDN w:val="0"/>
-        <w:bidi w:val="0"/>
-        <w:adjustRightInd w:val="0"/>
-        <w:spacing w:before="240" w:after="0" w:line="360" w:lineRule="auto"/>
-        <w:jc w:val="both"/>
-      </w:pPr>
-      <w:r>
-        <w:t>Concerning ties linking me back to my home country, I am</w:t>
-      </w:r>
-      <w:r>
-        <w:t xml:space="preserve"> the eldest</w:t>
-      </w:r>
-      <w:r>
-        <w:t xml:space="preserve"> child of the family and I have a younger sister who is single. </w:t>
-      </w:r>
-      <w:r>
-        <w:t>By</w:t>
-      </w:r>
-      <w:r>
-        <w:t xml:space="preserve"> </w:t>
-      </w:r>
-      <w:r>
-        <w:t xml:space="preserve">the time I graduate, my parents </w:t>
-      </w:r>
-      <w:r>
-        <w:t xml:space="preserve">will have retired and I will have to return to take care of them and to settle our family affairs, including </w:t>
-      </w:r>
-      <w:proofErr w:type="spellStart"/>
-      <w:r>
-        <w:rPr>
-          <w:i/>
-          <w:iCs/>
-        </w:rPr>
-        <w:t>Abtsam</w:t>
-      </w:r>
-      <w:proofErr w:type="spellEnd"/>
-      <w:r>
-        <w:rPr>
-          <w:i/>
-          <w:iCs/>
-        </w:rPr>
-        <w:t xml:space="preserve"> Ervin Gym</w:t>
-      </w:r>
-      <w:r>
-        <w:t xml:space="preserve">, my father’s side business that I am going to thrive. </w:t>
-      </w:r>
-      <w:r>
-        <w:t>In addition to that</w:t>
-      </w:r>
-      <w:r>
-        <w:t>, our family owns multiple properties</w:t>
-      </w:r>
-      <w:r>
-        <w:t xml:space="preserve"> and deeds</w:t>
-      </w:r>
-      <w:r>
-        <w:t xml:space="preserve">, which </w:t>
-      </w:r>
-      <w:r>
-        <w:t>ha</w:t>
-      </w:r>
-      <w:r>
-        <w:t>ve</w:t>
-      </w:r>
-      <w:r>
-        <w:t xml:space="preserve"> brought</w:t>
-      </w:r>
-      <w:r>
-        <w:t xml:space="preserve"> a </w:t>
-      </w:r>
-      <w:r>
-        <w:t xml:space="preserve">relatively </w:t>
-      </w:r>
-      <w:r>
-        <w:t xml:space="preserve">comfortable life for us here in Iran. In this regard, I have provided </w:t>
-      </w:r>
-      <w:proofErr w:type="gramStart"/>
-      <w:r>
-        <w:t>more detail</w:t>
-      </w:r>
-      <w:r>
-        <w:t>ed information</w:t>
-      </w:r>
-      <w:proofErr w:type="gramEnd"/>
-      <w:r>
-        <w:t xml:space="preserve"> in my proof of means of financial support documents. </w:t>
-      </w:r>
-    </w:p>
-    <w:p>
-      <w:pPr>
-        <w:autoSpaceDE w:val="0"/>
-        <w:autoSpaceDN w:val="0"/>
-        <w:bidi w:val="0"/>
-        <w:adjustRightInd w:val="0"/>
-        <w:spacing w:before="240" w:after="0" w:line="360" w:lineRule="auto"/>
-        <w:jc w:val="both"/>
-      </w:pPr>
-      <w:r>
-        <w:lastRenderedPageBreak/>
-        <w:t>I would also like to announce hereby that I am fully aware of the rules and regulations regarding temporary residence in Canada, and that I do not intend to overstay my visa.</w:t>
-      </w:r>
-    </w:p>
-    <w:p>
-      <w:pPr>
-        <w:bidi w:val="0"/>
-        <w:spacing w:line="360" w:lineRule="auto"/>
       </w:pPr>
       <w:r>
         <w:br w:type="page"/>
@@ -9213,21 +8247,13 @@
         <w:t xml:space="preserve"> </w:t>
       </w:r>
       <w:r>
-        <w:t xml:space="preserve">MLM structures and the optimal compensation plans available for different markets if I </w:t>
-      </w:r>
-      <w:proofErr w:type="gramStart"/>
-      <w:r>
-        <w:t>am</w:t>
+        <w:t>MLM structures and the optimal compensation plans available for different markets if I am</w:t>
       </w:r>
       <w:r>
         <w:t xml:space="preserve"> </w:t>
       </w:r>
       <w:r>
-        <w:t>given</w:t>
-      </w:r>
-      <w:proofErr w:type="gramEnd"/>
-      <w:r>
-        <w:t xml:space="preserve"> the opportunity.</w:t>
+        <w:t>given the opportunity.</w:t>
       </w:r>
     </w:p>
     <w:p>
@@ -11097,7 +10123,7 @@
 </file>
 
 <file path=word/endnotes.xml><?xml version="1.0" encoding="utf-8"?>
-<w:endnotes xmlns:wpc="http://schemas.microsoft.com/office/word/2010/wordprocessingCanvas" xmlns:cx="http://schemas.microsoft.com/office/drawing/2014/chartex" xmlns:cx1="http://schemas.microsoft.com/office/drawing/2015/9/8/chartex" xmlns:mc="http://schemas.openxmlformats.org/markup-compatibility/2006" xmlns:o="urn:schemas-microsoft-com:office:office" xmlns:r="http://schemas.openxmlformats.org/officeDocument/2006/relationships" xmlns:m="http://schemas.openxmlformats.org/officeDocument/2006/math" xmlns:v="urn:schemas-microsoft-com:vml" xmlns:wp14="http://schemas.microsoft.com/office/word/2010/wordprocessingDrawing" xmlns:wp="http://schemas.openxmlformats.org/drawingml/2006/wordprocessingDrawing" xmlns:w10="urn:schemas-microsoft-com:office:word" xmlns:w="http://schemas.openxmlformats.org/wordprocessingml/2006/main" xmlns:w14="http://schemas.microsoft.com/office/word/2010/wordml" xmlns:w15="http://schemas.microsoft.com/office/word/2012/wordml" xmlns:w16se="http://schemas.microsoft.com/office/word/2015/wordml/symex" xmlns:wpg="http://schemas.microsoft.com/office/word/2010/wordprocessingGroup" xmlns:wpi="http://schemas.microsoft.com/office/word/2010/wordprocessingInk" xmlns:wne="http://schemas.microsoft.com/office/word/2006/wordml" xmlns:wps="http://schemas.microsoft.com/office/word/2010/wordprocessingShape" mc:Ignorable="w14 w15 w16se wp14">
+<w:endnotes xmlns:wpc="http://schemas.microsoft.com/office/word/2010/wordprocessingCanvas" xmlns:cx="http://schemas.microsoft.com/office/drawing/2014/chartex" xmlns:cx1="http://schemas.microsoft.com/office/drawing/2015/9/8/chartex" xmlns:cx2="http://schemas.microsoft.com/office/drawing/2015/10/21/chartex" xmlns:cx3="http://schemas.microsoft.com/office/drawing/2016/5/9/chartex" xmlns:cx4="http://schemas.microsoft.com/office/drawing/2016/5/10/chartex" xmlns:cx5="http://schemas.microsoft.com/office/drawing/2016/5/11/chartex" xmlns:cx6="http://schemas.microsoft.com/office/drawing/2016/5/12/chartex" xmlns:cx7="http://schemas.microsoft.com/office/drawing/2016/5/13/chartex" xmlns:cx8="http://schemas.microsoft.com/office/drawing/2016/5/14/chartex" xmlns:mc="http://schemas.openxmlformats.org/markup-compatibility/2006" xmlns:aink="http://schemas.microsoft.com/office/drawing/2016/ink" xmlns:am3d="http://schemas.microsoft.com/office/drawing/2017/model3d" xmlns:o="urn:schemas-microsoft-com:office:office" xmlns:r="http://schemas.openxmlformats.org/officeDocument/2006/relationships" xmlns:m="http://schemas.openxmlformats.org/officeDocument/2006/math" xmlns:v="urn:schemas-microsoft-com:vml" xmlns:wp14="http://schemas.microsoft.com/office/word/2010/wordprocessingDrawing" xmlns:wp="http://schemas.openxmlformats.org/drawingml/2006/wordprocessingDrawing" xmlns:w10="urn:schemas-microsoft-com:office:word" xmlns:w="http://schemas.openxmlformats.org/wordprocessingml/2006/main" xmlns:w14="http://schemas.microsoft.com/office/word/2010/wordml" xmlns:w15="http://schemas.microsoft.com/office/word/2012/wordml" xmlns:w16cid="http://schemas.microsoft.com/office/word/2016/wordml/cid" xmlns:w16se="http://schemas.microsoft.com/office/word/2015/wordml/symex" xmlns:wpg="http://schemas.microsoft.com/office/word/2010/wordprocessingGroup" xmlns:wpi="http://schemas.microsoft.com/office/word/2010/wordprocessingInk" xmlns:wne="http://schemas.microsoft.com/office/word/2006/wordml" xmlns:wps="http://schemas.microsoft.com/office/word/2010/wordprocessingShape" mc:Ignorable="w14 w15 w16se w16cid wp14">
   <w:endnote w:type="separator" w:id="-1">
     <w:p>
       <w:pPr>
@@ -11122,7 +10148,7 @@
 </file>
 
 <file path=word/footer1.xml><?xml version="1.0" encoding="utf-8"?>
-<w:ftr xmlns:wpc="http://schemas.microsoft.com/office/word/2010/wordprocessingCanvas" xmlns:cx="http://schemas.microsoft.com/office/drawing/2014/chartex" xmlns:cx1="http://schemas.microsoft.com/office/drawing/2015/9/8/chartex" xmlns:mc="http://schemas.openxmlformats.org/markup-compatibility/2006" xmlns:o="urn:schemas-microsoft-com:office:office" xmlns:r="http://schemas.openxmlformats.org/officeDocument/2006/relationships" xmlns:m="http://schemas.openxmlformats.org/officeDocument/2006/math" xmlns:v="urn:schemas-microsoft-com:vml" xmlns:wp14="http://schemas.microsoft.com/office/word/2010/wordprocessingDrawing" xmlns:wp="http://schemas.openxmlformats.org/drawingml/2006/wordprocessingDrawing" xmlns:w10="urn:schemas-microsoft-com:office:word" xmlns:w="http://schemas.openxmlformats.org/wordprocessingml/2006/main" xmlns:w14="http://schemas.microsoft.com/office/word/2010/wordml" xmlns:w15="http://schemas.microsoft.com/office/word/2012/wordml" xmlns:w16se="http://schemas.microsoft.com/office/word/2015/wordml/symex" xmlns:wpg="http://schemas.microsoft.com/office/word/2010/wordprocessingGroup" xmlns:wpi="http://schemas.microsoft.com/office/word/2010/wordprocessingInk" xmlns:wne="http://schemas.microsoft.com/office/word/2006/wordml" xmlns:wps="http://schemas.microsoft.com/office/word/2010/wordprocessingShape" mc:Ignorable="w14 w15 w16se wp14">
+<w:ftr xmlns:wpc="http://schemas.microsoft.com/office/word/2010/wordprocessingCanvas" xmlns:cx="http://schemas.microsoft.com/office/drawing/2014/chartex" xmlns:cx1="http://schemas.microsoft.com/office/drawing/2015/9/8/chartex" xmlns:cx2="http://schemas.microsoft.com/office/drawing/2015/10/21/chartex" xmlns:cx3="http://schemas.microsoft.com/office/drawing/2016/5/9/chartex" xmlns:cx4="http://schemas.microsoft.com/office/drawing/2016/5/10/chartex" xmlns:cx5="http://schemas.microsoft.com/office/drawing/2016/5/11/chartex" xmlns:cx6="http://schemas.microsoft.com/office/drawing/2016/5/12/chartex" xmlns:cx7="http://schemas.microsoft.com/office/drawing/2016/5/13/chartex" xmlns:cx8="http://schemas.microsoft.com/office/drawing/2016/5/14/chartex" xmlns:mc="http://schemas.openxmlformats.org/markup-compatibility/2006" xmlns:aink="http://schemas.microsoft.com/office/drawing/2016/ink" xmlns:am3d="http://schemas.microsoft.com/office/drawing/2017/model3d" xmlns:o="urn:schemas-microsoft-com:office:office" xmlns:r="http://schemas.openxmlformats.org/officeDocument/2006/relationships" xmlns:m="http://schemas.openxmlformats.org/officeDocument/2006/math" xmlns:v="urn:schemas-microsoft-com:vml" xmlns:wp14="http://schemas.microsoft.com/office/word/2010/wordprocessingDrawing" xmlns:wp="http://schemas.openxmlformats.org/drawingml/2006/wordprocessingDrawing" xmlns:w10="urn:schemas-microsoft-com:office:word" xmlns:w="http://schemas.openxmlformats.org/wordprocessingml/2006/main" xmlns:w14="http://schemas.microsoft.com/office/word/2010/wordml" xmlns:w15="http://schemas.microsoft.com/office/word/2012/wordml" xmlns:w16cid="http://schemas.microsoft.com/office/word/2016/wordml/cid" xmlns:w16se="http://schemas.microsoft.com/office/word/2015/wordml/symex" xmlns:wpg="http://schemas.microsoft.com/office/word/2010/wordprocessingGroup" xmlns:wpi="http://schemas.microsoft.com/office/word/2010/wordprocessingInk" xmlns:wne="http://schemas.microsoft.com/office/word/2006/wordml" xmlns:wps="http://schemas.microsoft.com/office/word/2010/wordprocessingShape" mc:Ignorable="w14 w15 w16se w16cid wp14">
   <w:p>
     <w:pPr>
       <w:pStyle w:val="Footer"/>
@@ -11181,7 +10207,7 @@
 </file>
 
 <file path=word/footnotes.xml><?xml version="1.0" encoding="utf-8"?>
-<w:footnotes xmlns:wpc="http://schemas.microsoft.com/office/word/2010/wordprocessingCanvas" xmlns:cx="http://schemas.microsoft.com/office/drawing/2014/chartex" xmlns:cx1="http://schemas.microsoft.com/office/drawing/2015/9/8/chartex" xmlns:mc="http://schemas.openxmlformats.org/markup-compatibility/2006" xmlns:o="urn:schemas-microsoft-com:office:office" xmlns:r="http://schemas.openxmlformats.org/officeDocument/2006/relationships" xmlns:m="http://schemas.openxmlformats.org/officeDocument/2006/math" xmlns:v="urn:schemas-microsoft-com:vml" xmlns:wp14="http://schemas.microsoft.com/office/word/2010/wordprocessingDrawing" xmlns:wp="http://schemas.openxmlformats.org/drawingml/2006/wordprocessingDrawing" xmlns:w10="urn:schemas-microsoft-com:office:word" xmlns:w="http://schemas.openxmlformats.org/wordprocessingml/2006/main" xmlns:w14="http://schemas.microsoft.com/office/word/2010/wordml" xmlns:w15="http://schemas.microsoft.com/office/word/2012/wordml" xmlns:w16se="http://schemas.microsoft.com/office/word/2015/wordml/symex" xmlns:wpg="http://schemas.microsoft.com/office/word/2010/wordprocessingGroup" xmlns:wpi="http://schemas.microsoft.com/office/word/2010/wordprocessingInk" xmlns:wne="http://schemas.microsoft.com/office/word/2006/wordml" xmlns:wps="http://schemas.microsoft.com/office/word/2010/wordprocessingShape" mc:Ignorable="w14 w15 w16se wp14">
+<w:footnotes xmlns:wpc="http://schemas.microsoft.com/office/word/2010/wordprocessingCanvas" xmlns:cx="http://schemas.microsoft.com/office/drawing/2014/chartex" xmlns:cx1="http://schemas.microsoft.com/office/drawing/2015/9/8/chartex" xmlns:cx2="http://schemas.microsoft.com/office/drawing/2015/10/21/chartex" xmlns:cx3="http://schemas.microsoft.com/office/drawing/2016/5/9/chartex" xmlns:cx4="http://schemas.microsoft.com/office/drawing/2016/5/10/chartex" xmlns:cx5="http://schemas.microsoft.com/office/drawing/2016/5/11/chartex" xmlns:cx6="http://schemas.microsoft.com/office/drawing/2016/5/12/chartex" xmlns:cx7="http://schemas.microsoft.com/office/drawing/2016/5/13/chartex" xmlns:cx8="http://schemas.microsoft.com/office/drawing/2016/5/14/chartex" xmlns:mc="http://schemas.openxmlformats.org/markup-compatibility/2006" xmlns:aink="http://schemas.microsoft.com/office/drawing/2016/ink" xmlns:am3d="http://schemas.microsoft.com/office/drawing/2017/model3d" xmlns:o="urn:schemas-microsoft-com:office:office" xmlns:r="http://schemas.openxmlformats.org/officeDocument/2006/relationships" xmlns:m="http://schemas.openxmlformats.org/officeDocument/2006/math" xmlns:v="urn:schemas-microsoft-com:vml" xmlns:wp14="http://schemas.microsoft.com/office/word/2010/wordprocessingDrawing" xmlns:wp="http://schemas.openxmlformats.org/drawingml/2006/wordprocessingDrawing" xmlns:w10="urn:schemas-microsoft-com:office:word" xmlns:w="http://schemas.openxmlformats.org/wordprocessingml/2006/main" xmlns:w14="http://schemas.microsoft.com/office/word/2010/wordml" xmlns:w15="http://schemas.microsoft.com/office/word/2012/wordml" xmlns:w16cid="http://schemas.microsoft.com/office/word/2016/wordml/cid" xmlns:w16se="http://schemas.microsoft.com/office/word/2015/wordml/symex" xmlns:wpg="http://schemas.microsoft.com/office/word/2010/wordprocessingGroup" xmlns:wpi="http://schemas.microsoft.com/office/word/2010/wordprocessingInk" xmlns:wne="http://schemas.microsoft.com/office/word/2006/wordml" xmlns:wps="http://schemas.microsoft.com/office/word/2010/wordprocessingShape" mc:Ignorable="w14 w15 w16se w16cid wp14">
   <w:footnote w:type="separator" w:id="-1">
     <w:p>
       <w:pPr>
@@ -11206,7 +10232,7 @@
 </file>
 
 <file path=word/numbering.xml><?xml version="1.0" encoding="utf-8"?>
-<w:numbering xmlns:wpc="http://schemas.microsoft.com/office/word/2010/wordprocessingCanvas" xmlns:cx="http://schemas.microsoft.com/office/drawing/2014/chartex" xmlns:cx1="http://schemas.microsoft.com/office/drawing/2015/9/8/chartex" xmlns:mc="http://schemas.openxmlformats.org/markup-compatibility/2006" xmlns:o="urn:schemas-microsoft-com:office:office" xmlns:r="http://schemas.openxmlformats.org/officeDocument/2006/relationships" xmlns:m="http://schemas.openxmlformats.org/officeDocument/2006/math" xmlns:v="urn:schemas-microsoft-com:vml" xmlns:wp14="http://schemas.microsoft.com/office/word/2010/wordprocessingDrawing" xmlns:wp="http://schemas.openxmlformats.org/drawingml/2006/wordprocessingDrawing" xmlns:w10="urn:schemas-microsoft-com:office:word" xmlns:w="http://schemas.openxmlformats.org/wordprocessingml/2006/main" xmlns:w14="http://schemas.microsoft.com/office/word/2010/wordml" xmlns:w15="http://schemas.microsoft.com/office/word/2012/wordml" xmlns:w16se="http://schemas.microsoft.com/office/word/2015/wordml/symex" xmlns:wpg="http://schemas.microsoft.com/office/word/2010/wordprocessingGroup" xmlns:wpi="http://schemas.microsoft.com/office/word/2010/wordprocessingInk" xmlns:wne="http://schemas.microsoft.com/office/word/2006/wordml" xmlns:wps="http://schemas.microsoft.com/office/word/2010/wordprocessingShape" mc:Ignorable="w14 w15 w16se wp14">
+<w:numbering xmlns:wpc="http://schemas.microsoft.com/office/word/2010/wordprocessingCanvas" xmlns:cx="http://schemas.microsoft.com/office/drawing/2014/chartex" xmlns:cx1="http://schemas.microsoft.com/office/drawing/2015/9/8/chartex" xmlns:cx2="http://schemas.microsoft.com/office/drawing/2015/10/21/chartex" xmlns:cx3="http://schemas.microsoft.com/office/drawing/2016/5/9/chartex" xmlns:cx4="http://schemas.microsoft.com/office/drawing/2016/5/10/chartex" xmlns:cx5="http://schemas.microsoft.com/office/drawing/2016/5/11/chartex" xmlns:cx6="http://schemas.microsoft.com/office/drawing/2016/5/12/chartex" xmlns:cx7="http://schemas.microsoft.com/office/drawing/2016/5/13/chartex" xmlns:cx8="http://schemas.microsoft.com/office/drawing/2016/5/14/chartex" xmlns:mc="http://schemas.openxmlformats.org/markup-compatibility/2006" xmlns:aink="http://schemas.microsoft.com/office/drawing/2016/ink" xmlns:am3d="http://schemas.microsoft.com/office/drawing/2017/model3d" xmlns:o="urn:schemas-microsoft-com:office:office" xmlns:r="http://schemas.openxmlformats.org/officeDocument/2006/relationships" xmlns:m="http://schemas.openxmlformats.org/officeDocument/2006/math" xmlns:v="urn:schemas-microsoft-com:vml" xmlns:wp14="http://schemas.microsoft.com/office/word/2010/wordprocessingDrawing" xmlns:wp="http://schemas.openxmlformats.org/drawingml/2006/wordprocessingDrawing" xmlns:w10="urn:schemas-microsoft-com:office:word" xmlns:w="http://schemas.openxmlformats.org/wordprocessingml/2006/main" xmlns:w14="http://schemas.microsoft.com/office/word/2010/wordml" xmlns:w15="http://schemas.microsoft.com/office/word/2012/wordml" xmlns:w16cid="http://schemas.microsoft.com/office/word/2016/wordml/cid" xmlns:w16se="http://schemas.microsoft.com/office/word/2015/wordml/symex" xmlns:wpg="http://schemas.microsoft.com/office/word/2010/wordprocessingGroup" xmlns:wpi="http://schemas.microsoft.com/office/word/2010/wordprocessingInk" xmlns:wne="http://schemas.microsoft.com/office/word/2006/wordml" xmlns:wps="http://schemas.microsoft.com/office/word/2010/wordprocessingShape" mc:Ignorable="w14 w15 w16se w16cid wp14">
   <w:abstractNum w:abstractNumId="0" w15:restartNumberingAfterBreak="0">
     <w:nsid w:val="03B26B9B"/>
     <w:multiLevelType w:val="hybridMultilevel"/>
@@ -11946,7 +10972,7 @@
 </file>
 
 <file path=word/styles.xml><?xml version="1.0" encoding="utf-8"?>
-<w:styles xmlns:mc="http://schemas.openxmlformats.org/markup-compatibility/2006" xmlns:r="http://schemas.openxmlformats.org/officeDocument/2006/relationships" xmlns:w="http://schemas.openxmlformats.org/wordprocessingml/2006/main" xmlns:w14="http://schemas.microsoft.com/office/word/2010/wordml" xmlns:w15="http://schemas.microsoft.com/office/word/2012/wordml" xmlns:w16se="http://schemas.microsoft.com/office/word/2015/wordml/symex" mc:Ignorable="w14 w15 w16se">
+<w:styles xmlns:mc="http://schemas.openxmlformats.org/markup-compatibility/2006" xmlns:r="http://schemas.openxmlformats.org/officeDocument/2006/relationships" xmlns:w="http://schemas.openxmlformats.org/wordprocessingml/2006/main" xmlns:w14="http://schemas.microsoft.com/office/word/2010/wordml" xmlns:w15="http://schemas.microsoft.com/office/word/2012/wordml" xmlns:w16cid="http://schemas.microsoft.com/office/word/2016/wordml/cid" xmlns:w16se="http://schemas.microsoft.com/office/word/2015/wordml/symex" mc:Ignorable="w14 w15 w16se w16cid">
   <w:docDefaults>
     <w:rPrDefault>
       <w:rPr>
@@ -11962,7 +10988,7 @@
       </w:pPr>
     </w:pPrDefault>
   </w:docDefaults>
-  <w:latentStyles w:defLockedState="0" w:defUIPriority="99" w:defSemiHidden="0" w:defUnhideWhenUsed="0" w:defQFormat="0" w:count="371">
+  <w:latentStyles w:defLockedState="0" w:defUIPriority="99" w:defSemiHidden="0" w:defUnhideWhenUsed="0" w:defQFormat="0" w:count="376">
     <w:lsdException w:name="Normal" w:uiPriority="0" w:qFormat="1"/>
     <w:lsdException w:name="heading 1" w:uiPriority="9" w:qFormat="1"/>
     <w:lsdException w:name="heading 2" w:semiHidden="1" w:uiPriority="9" w:unhideWhenUsed="1" w:qFormat="1"/>
@@ -12334,6 +11360,11 @@
     <w:lsdException w:name="List Table 5 Dark Accent 6" w:uiPriority="50"/>
     <w:lsdException w:name="List Table 6 Colorful Accent 6" w:uiPriority="51"/>
     <w:lsdException w:name="List Table 7 Colorful Accent 6" w:uiPriority="52"/>
+    <w:lsdException w:name="Mention" w:semiHidden="1" w:unhideWhenUsed="1"/>
+    <w:lsdException w:name="Smart Hyperlink" w:semiHidden="1" w:unhideWhenUsed="1"/>
+    <w:lsdException w:name="Hashtag" w:semiHidden="1" w:unhideWhenUsed="1"/>
+    <w:lsdException w:name="Unresolved Mention" w:semiHidden="1" w:unhideWhenUsed="1"/>
+    <w:lsdException w:name="Smart Link" w:semiHidden="1" w:unhideWhenUsed="1"/>
   </w:latentStyles>
   <w:style w:type="paragraph" w:default="1" w:styleId="Normal">
     <w:name w:val="Normal"/>
@@ -13212,7 +12243,7 @@
 </file>
 
 <file path=customXml/itemProps2.xml><?xml version="1.0" encoding="utf-8"?>
-<ds:datastoreItem xmlns:ds="http://schemas.openxmlformats.org/officeDocument/2006/customXml" ds:itemID="{3BA66FAA-E59E-47E8-A5E7-8748D284244B}">
+<ds:datastoreItem xmlns:ds="http://schemas.openxmlformats.org/officeDocument/2006/customXml" ds:itemID="{8423EEE5-051B-46F0-A11D-151DC381D03C}">
   <ds:schemaRefs>
     <ds:schemaRef ds:uri="http://schemas.openxmlformats.org/officeDocument/2006/bibliography"/>
   </ds:schemaRefs>

</xml_diff>

<commit_message>
study plan almost completed
</commit_message>
<xml_diff>
--- a/documents to upload/Client Information - Ashkan.docx
+++ b/documents to upload/Client Information - Ashkan.docx
@@ -157,14 +157,7 @@
                                         <w:rPr>
                                           <w:color w:val="FFFFFF" w:themeColor="background1"/>
                                         </w:rPr>
-                                        <w:t xml:space="preserve">Ashkan </w:t>
-                                      </w:r>
-                                      <w:proofErr w:type="spellStart"/>
-                                      <w:r>
-                                        <w:rPr>
-                                          <w:color w:val="FFFFFF" w:themeColor="background1"/>
-                                        </w:rPr>
-                                        <w:t>Madi</w:t>
+                                        <w:t>Ashkan Madi</w:t>
                                       </w:r>
                                       <w:r>
                                         <w:rPr>
@@ -172,7 +165,6 @@
                                         </w:rPr>
                                         <w:t>hibidgoli</w:t>
                                       </w:r>
-                                      <w:proofErr w:type="spellEnd"/>
                                     </w:p>
                                   </w:sdtContent>
                                 </w:sdt>
@@ -382,14 +374,7 @@
                                   <w:rPr>
                                     <w:color w:val="FFFFFF" w:themeColor="background1"/>
                                   </w:rPr>
-                                  <w:t xml:space="preserve">Ashkan </w:t>
-                                </w:r>
-                                <w:proofErr w:type="spellStart"/>
-                                <w:r>
-                                  <w:rPr>
-                                    <w:color w:val="FFFFFF" w:themeColor="background1"/>
-                                  </w:rPr>
-                                  <w:t>Madi</w:t>
+                                  <w:t>Ashkan Madi</w:t>
                                 </w:r>
                                 <w:r>
                                   <w:rPr>
@@ -397,7 +382,6 @@
                                   </w:rPr>
                                   <w:t>hibidgoli</w:t>
                                 </w:r>
-                                <w:proofErr w:type="spellEnd"/>
                               </w:p>
                             </w:sdtContent>
                           </w:sdt>
@@ -561,26 +545,16 @@
           <w:szCs w:val="22"/>
         </w:rPr>
         <w:lastRenderedPageBreak/>
-        <w:t xml:space="preserve">Ashkan </w:t>
-      </w:r>
-      <w:proofErr w:type="spellStart"/>
+        <w:t>Ashkan Madihi</w:t>
+      </w:r>
       <w:r>
         <w:rPr>
           <w:rFonts w:cs="Arial"/>
           <w:sz w:val="22"/>
           <w:szCs w:val="22"/>
         </w:rPr>
-        <w:t>Madihi</w:t>
-      </w:r>
-      <w:r>
-        <w:rPr>
-          <w:rFonts w:cs="Arial"/>
-          <w:sz w:val="22"/>
-          <w:szCs w:val="22"/>
-        </w:rPr>
         <w:t>bidgoli</w:t>
       </w:r>
-      <w:proofErr w:type="spellEnd"/>
     </w:p>
     <w:p>
       <w:pPr>
@@ -638,104 +612,38 @@
           <w:sz w:val="22"/>
           <w:szCs w:val="22"/>
         </w:rPr>
-        <w:t xml:space="preserve"> </w:t>
-      </w:r>
-      <w:proofErr w:type="spellStart"/>
+        <w:t xml:space="preserve"> Rojan Complex, Rojan St.,</w:t>
+      </w:r>
       <w:r>
         <w:rPr>
           <w:sz w:val="22"/>
           <w:szCs w:val="22"/>
         </w:rPr>
-        <w:t>Rojan</w:t>
-      </w:r>
-      <w:proofErr w:type="spellEnd"/>
+        <w:t xml:space="preserve"> </w:t>
+      </w:r>
       <w:r>
         <w:rPr>
           <w:sz w:val="22"/>
           <w:szCs w:val="22"/>
         </w:rPr>
-        <w:t xml:space="preserve"> Complex, </w:t>
-      </w:r>
-      <w:proofErr w:type="spellStart"/>
-      <w:r>
+        <w:t xml:space="preserve">Ayandeh St., </w:t>
+      </w:r>
+    </w:p>
+    <w:p>
+      <w:pPr>
+        <w:pStyle w:val="Default"/>
+        <w:spacing w:after="240"/>
         <w:rPr>
           <w:sz w:val="22"/>
           <w:szCs w:val="22"/>
         </w:rPr>
-        <w:t>Rojan</w:t>
-      </w:r>
-      <w:proofErr w:type="spellEnd"/>
+      </w:pPr>
       <w:r>
         <w:rPr>
           <w:sz w:val="22"/>
           <w:szCs w:val="22"/>
         </w:rPr>
-        <w:t xml:space="preserve"> St.,</w:t>
-      </w:r>
-      <w:r>
-        <w:rPr>
-          <w:sz w:val="22"/>
-          <w:szCs w:val="22"/>
-        </w:rPr>
-        <w:t xml:space="preserve"> </w:t>
-      </w:r>
-      <w:proofErr w:type="spellStart"/>
-      <w:r>
-        <w:rPr>
-          <w:sz w:val="22"/>
-          <w:szCs w:val="22"/>
-        </w:rPr>
-        <w:t>Ayandeh</w:t>
-      </w:r>
-      <w:proofErr w:type="spellEnd"/>
-      <w:r>
-        <w:rPr>
-          <w:sz w:val="22"/>
-          <w:szCs w:val="22"/>
-        </w:rPr>
-        <w:t xml:space="preserve"> St., </w:t>
-      </w:r>
-    </w:p>
-    <w:p>
-      <w:pPr>
-        <w:pStyle w:val="Default"/>
-        <w:spacing w:after="240"/>
-        <w:rPr>
-          <w:sz w:val="22"/>
-          <w:szCs w:val="22"/>
-        </w:rPr>
-      </w:pPr>
-      <w:proofErr w:type="spellStart"/>
-      <w:r>
-        <w:rPr>
-          <w:sz w:val="22"/>
-          <w:szCs w:val="22"/>
-        </w:rPr>
-        <w:t>Ardestani</w:t>
-      </w:r>
-      <w:proofErr w:type="spellEnd"/>
-      <w:r>
-        <w:rPr>
-          <w:sz w:val="22"/>
-          <w:szCs w:val="22"/>
-        </w:rPr>
-        <w:t xml:space="preserve"> Blvd, W Hakim </w:t>
-      </w:r>
-      <w:proofErr w:type="spellStart"/>
-      <w:r>
-        <w:rPr>
-          <w:sz w:val="22"/>
-          <w:szCs w:val="22"/>
-        </w:rPr>
-        <w:t>Expy</w:t>
-      </w:r>
-      <w:proofErr w:type="spellEnd"/>
-      <w:r>
-        <w:rPr>
-          <w:sz w:val="22"/>
-          <w:szCs w:val="22"/>
-        </w:rPr>
-        <w:t xml:space="preserve">, 1497934981, </w:t>
+        <w:t xml:space="preserve">Ardestani Blvd, W Hakim Expy, 1497934981, </w:t>
       </w:r>
       <w:r>
         <w:rPr>
@@ -895,18 +803,10 @@
         <w:t xml:space="preserve">My name is </w:t>
       </w:r>
       <w:r>
-        <w:t xml:space="preserve">Ashkan </w:t>
-      </w:r>
-      <w:proofErr w:type="spellStart"/>
-      <w:r>
-        <w:t>Madihi</w:t>
-      </w:r>
-      <w:r>
-        <w:t>bidgoli</w:t>
-      </w:r>
-      <w:proofErr w:type="spellEnd"/>
-      <w:r>
-        <w:t xml:space="preserve"> </w:t>
+        <w:t>Ashkan Madihi</w:t>
+      </w:r>
+      <w:r>
+        <w:t xml:space="preserve">bidgoli </w:t>
       </w:r>
       <w:r>
         <w:t xml:space="preserve">and </w:t>
@@ -1016,17 +916,8 @@
           <w:b/>
           <w:bCs/>
         </w:rPr>
-        <w:t xml:space="preserve">Ashkan </w:t>
-      </w:r>
-      <w:proofErr w:type="spellStart"/>
-      <w:r>
-        <w:rPr>
-          <w:b/>
-          <w:bCs/>
-        </w:rPr>
-        <w:t>Madihi</w:t>
-      </w:r>
-      <w:proofErr w:type="spellEnd"/>
+        <w:t>Ashkan Madihi</w:t>
+      </w:r>
     </w:p>
     <w:p>
       <w:pPr>
@@ -5927,9 +5818,8 @@
             </w14:srgbClr>
           </w14:shadow>
         </w:rPr>
-        <w:t xml:space="preserve">Ashkan </w:t>
-      </w:r>
-      <w:proofErr w:type="spellStart"/>
+        <w:t>Ashkan Madihi</w:t>
+      </w:r>
       <w:r>
         <w:rPr>
           <w:rFonts w:asciiTheme="majorBidi" w:hAnsiTheme="majorBidi" w:cstheme="majorBidi"/>
@@ -5945,26 +5835,8 @@
             </w14:srgbClr>
           </w14:shadow>
         </w:rPr>
-        <w:t>Madihi</w:t>
-      </w:r>
-      <w:r>
-        <w:rPr>
-          <w:rFonts w:asciiTheme="majorBidi" w:hAnsiTheme="majorBidi" w:cstheme="majorBidi"/>
-          <w:b/>
-          <w:bCs/>
-          <w:color w:val="000000"/>
-          <w:sz w:val="30"/>
-          <w:szCs w:val="32"/>
-          <w:lang w:bidi="ar-SA"/>
-          <w14:shadow w14:blurRad="50800" w14:dist="38100" w14:dir="2700000" w14:sx="100000" w14:sy="100000" w14:kx="0" w14:ky="0" w14:algn="tl">
-            <w14:srgbClr w14:val="000000">
-              <w14:alpha w14:val="60000"/>
-            </w14:srgbClr>
-          </w14:shadow>
-        </w:rPr>
         <w:t>bidgoli</w:t>
       </w:r>
-      <w:proofErr w:type="spellEnd"/>
     </w:p>
     <w:p>
       <w:pPr>
@@ -6521,10 +6393,17 @@
             </w14:srgbClr>
           </w14:shadow>
         </w:rPr>
-        <w:t xml:space="preserve">Unit C6-2-1, </w:t>
-      </w:r>
-      <w:proofErr w:type="spellStart"/>
-      <w:r>
+        <w:t xml:space="preserve">Unit C6-2-1, Rojan Complex, Rojan St., Ayandeh St., </w:t>
+      </w:r>
+    </w:p>
+    <w:p>
+      <w:pPr>
+        <w:autoSpaceDE w:val="0"/>
+        <w:autoSpaceDN w:val="0"/>
+        <w:bidi w:val="0"/>
+        <w:adjustRightInd w:val="0"/>
+        <w:spacing w:after="0" w:line="360" w:lineRule="auto"/>
+        <w:ind w:left="2880" w:firstLine="720"/>
         <w:rPr>
           <w:rFonts w:asciiTheme="majorBidi" w:hAnsiTheme="majorBidi" w:cstheme="majorBidi"/>
           <w:color w:val="000000"/>
@@ -6537,9 +6416,7 @@
             </w14:srgbClr>
           </w14:shadow>
         </w:rPr>
-        <w:t>Rojan</w:t>
-      </w:r>
-      <w:proofErr w:type="spellEnd"/>
+      </w:pPr>
       <w:r>
         <w:rPr>
           <w:rFonts w:asciiTheme="majorBidi" w:hAnsiTheme="majorBidi" w:cstheme="majorBidi"/>
@@ -6553,157 +6430,7 @@
             </w14:srgbClr>
           </w14:shadow>
         </w:rPr>
-        <w:t xml:space="preserve"> Complex, </w:t>
-      </w:r>
-      <w:proofErr w:type="spellStart"/>
-      <w:r>
-        <w:rPr>
-          <w:rFonts w:asciiTheme="majorBidi" w:hAnsiTheme="majorBidi" w:cstheme="majorBidi"/>
-          <w:color w:val="000000"/>
-          <w:sz w:val="24"/>
-          <w:szCs w:val="24"/>
-          <w:lang w:bidi="ar-SA"/>
-          <w14:shadow w14:blurRad="50800" w14:dist="38100" w14:dir="2700000" w14:sx="100000" w14:sy="100000" w14:kx="0" w14:ky="0" w14:algn="tl">
-            <w14:srgbClr w14:val="000000">
-              <w14:alpha w14:val="60000"/>
-            </w14:srgbClr>
-          </w14:shadow>
-        </w:rPr>
-        <w:t>Rojan</w:t>
-      </w:r>
-      <w:proofErr w:type="spellEnd"/>
-      <w:r>
-        <w:rPr>
-          <w:rFonts w:asciiTheme="majorBidi" w:hAnsiTheme="majorBidi" w:cstheme="majorBidi"/>
-          <w:color w:val="000000"/>
-          <w:sz w:val="24"/>
-          <w:szCs w:val="24"/>
-          <w:lang w:bidi="ar-SA"/>
-          <w14:shadow w14:blurRad="50800" w14:dist="38100" w14:dir="2700000" w14:sx="100000" w14:sy="100000" w14:kx="0" w14:ky="0" w14:algn="tl">
-            <w14:srgbClr w14:val="000000">
-              <w14:alpha w14:val="60000"/>
-            </w14:srgbClr>
-          </w14:shadow>
-        </w:rPr>
-        <w:t xml:space="preserve"> St., </w:t>
-      </w:r>
-      <w:proofErr w:type="spellStart"/>
-      <w:r>
-        <w:rPr>
-          <w:rFonts w:asciiTheme="majorBidi" w:hAnsiTheme="majorBidi" w:cstheme="majorBidi"/>
-          <w:color w:val="000000"/>
-          <w:sz w:val="24"/>
-          <w:szCs w:val="24"/>
-          <w:lang w:bidi="ar-SA"/>
-          <w14:shadow w14:blurRad="50800" w14:dist="38100" w14:dir="2700000" w14:sx="100000" w14:sy="100000" w14:kx="0" w14:ky="0" w14:algn="tl">
-            <w14:srgbClr w14:val="000000">
-              <w14:alpha w14:val="60000"/>
-            </w14:srgbClr>
-          </w14:shadow>
-        </w:rPr>
-        <w:t>Ayandeh</w:t>
-      </w:r>
-      <w:proofErr w:type="spellEnd"/>
-      <w:r>
-        <w:rPr>
-          <w:rFonts w:asciiTheme="majorBidi" w:hAnsiTheme="majorBidi" w:cstheme="majorBidi"/>
-          <w:color w:val="000000"/>
-          <w:sz w:val="24"/>
-          <w:szCs w:val="24"/>
-          <w:lang w:bidi="ar-SA"/>
-          <w14:shadow w14:blurRad="50800" w14:dist="38100" w14:dir="2700000" w14:sx="100000" w14:sy="100000" w14:kx="0" w14:ky="0" w14:algn="tl">
-            <w14:srgbClr w14:val="000000">
-              <w14:alpha w14:val="60000"/>
-            </w14:srgbClr>
-          </w14:shadow>
-        </w:rPr>
-        <w:t xml:space="preserve"> St., </w:t>
-      </w:r>
-    </w:p>
-    <w:p>
-      <w:pPr>
-        <w:autoSpaceDE w:val="0"/>
-        <w:autoSpaceDN w:val="0"/>
-        <w:bidi w:val="0"/>
-        <w:adjustRightInd w:val="0"/>
-        <w:spacing w:after="0" w:line="360" w:lineRule="auto"/>
-        <w:ind w:left="2880" w:firstLine="720"/>
-        <w:rPr>
-          <w:rFonts w:asciiTheme="majorBidi" w:hAnsiTheme="majorBidi" w:cstheme="majorBidi"/>
-          <w:color w:val="000000"/>
-          <w:sz w:val="24"/>
-          <w:szCs w:val="24"/>
-          <w:lang w:bidi="ar-SA"/>
-          <w14:shadow w14:blurRad="50800" w14:dist="38100" w14:dir="2700000" w14:sx="100000" w14:sy="100000" w14:kx="0" w14:ky="0" w14:algn="tl">
-            <w14:srgbClr w14:val="000000">
-              <w14:alpha w14:val="60000"/>
-            </w14:srgbClr>
-          </w14:shadow>
-        </w:rPr>
-      </w:pPr>
-      <w:proofErr w:type="spellStart"/>
-      <w:r>
-        <w:rPr>
-          <w:rFonts w:asciiTheme="majorBidi" w:hAnsiTheme="majorBidi" w:cstheme="majorBidi"/>
-          <w:color w:val="000000"/>
-          <w:sz w:val="24"/>
-          <w:szCs w:val="24"/>
-          <w:lang w:bidi="ar-SA"/>
-          <w14:shadow w14:blurRad="50800" w14:dist="38100" w14:dir="2700000" w14:sx="100000" w14:sy="100000" w14:kx="0" w14:ky="0" w14:algn="tl">
-            <w14:srgbClr w14:val="000000">
-              <w14:alpha w14:val="60000"/>
-            </w14:srgbClr>
-          </w14:shadow>
-        </w:rPr>
-        <w:t>Ardestani</w:t>
-      </w:r>
-      <w:proofErr w:type="spellEnd"/>
-      <w:r>
-        <w:rPr>
-          <w:rFonts w:asciiTheme="majorBidi" w:hAnsiTheme="majorBidi" w:cstheme="majorBidi"/>
-          <w:color w:val="000000"/>
-          <w:sz w:val="24"/>
-          <w:szCs w:val="24"/>
-          <w:lang w:bidi="ar-SA"/>
-          <w14:shadow w14:blurRad="50800" w14:dist="38100" w14:dir="2700000" w14:sx="100000" w14:sy="100000" w14:kx="0" w14:ky="0" w14:algn="tl">
-            <w14:srgbClr w14:val="000000">
-              <w14:alpha w14:val="60000"/>
-            </w14:srgbClr>
-          </w14:shadow>
-        </w:rPr>
-        <w:t xml:space="preserve"> Blvd, W Hakim </w:t>
-      </w:r>
-      <w:proofErr w:type="spellStart"/>
-      <w:r>
-        <w:rPr>
-          <w:rFonts w:asciiTheme="majorBidi" w:hAnsiTheme="majorBidi" w:cstheme="majorBidi"/>
-          <w:color w:val="000000"/>
-          <w:sz w:val="24"/>
-          <w:szCs w:val="24"/>
-          <w:lang w:bidi="ar-SA"/>
-          <w14:shadow w14:blurRad="50800" w14:dist="38100" w14:dir="2700000" w14:sx="100000" w14:sy="100000" w14:kx="0" w14:ky="0" w14:algn="tl">
-            <w14:srgbClr w14:val="000000">
-              <w14:alpha w14:val="60000"/>
-            </w14:srgbClr>
-          </w14:shadow>
-        </w:rPr>
-        <w:t>Expy</w:t>
-      </w:r>
-      <w:proofErr w:type="spellEnd"/>
-      <w:r>
-        <w:rPr>
-          <w:rFonts w:asciiTheme="majorBidi" w:hAnsiTheme="majorBidi" w:cstheme="majorBidi"/>
-          <w:color w:val="000000"/>
-          <w:sz w:val="24"/>
-          <w:szCs w:val="24"/>
-          <w:lang w:bidi="ar-SA"/>
-          <w14:shadow w14:blurRad="50800" w14:dist="38100" w14:dir="2700000" w14:sx="100000" w14:sy="100000" w14:kx="0" w14:ky="0" w14:algn="tl">
-            <w14:srgbClr w14:val="000000">
-              <w14:alpha w14:val="60000"/>
-            </w14:srgbClr>
-          </w14:shadow>
-        </w:rPr>
-        <w:t>, Tehran Iran</w:t>
+        <w:t>Ardestani Blvd, W Hakim Expy, Tehran Iran</w:t>
       </w:r>
     </w:p>
     <w:p>
@@ -7478,35 +7205,7 @@
             </w14:srgbClr>
           </w14:shadow>
         </w:rPr>
-        <w:t xml:space="preserve">Mechanical </w:t>
-      </w:r>
-      <w:r>
-        <w:rPr>
-          <w:rFonts w:asciiTheme="majorBidi" w:hAnsiTheme="majorBidi" w:cstheme="majorBidi"/>
-          <w:color w:val="000000"/>
-          <w:sz w:val="24"/>
-          <w:szCs w:val="24"/>
-          <w14:shadow w14:blurRad="50800" w14:dist="38100" w14:dir="2700000" w14:sx="100000" w14:sy="100000" w14:kx="0" w14:ky="0" w14:algn="tl">
-            <w14:srgbClr w14:val="000000">
-              <w14:alpha w14:val="60000"/>
-            </w14:srgbClr>
-          </w14:shadow>
-        </w:rPr>
-        <w:t>Engineer at</w:t>
-      </w:r>
-      <w:r>
-        <w:rPr>
-          <w:rFonts w:asciiTheme="majorBidi" w:hAnsiTheme="majorBidi" w:cstheme="majorBidi"/>
-          <w:color w:val="000000"/>
-          <w:sz w:val="24"/>
-          <w:szCs w:val="24"/>
-          <w14:shadow w14:blurRad="50800" w14:dist="38100" w14:dir="2700000" w14:sx="100000" w14:sy="100000" w14:kx="0" w14:ky="0" w14:algn="tl">
-            <w14:srgbClr w14:val="000000">
-              <w14:alpha w14:val="60000"/>
-            </w14:srgbClr>
-          </w14:shadow>
-        </w:rPr>
-        <w:t xml:space="preserve"> Iran Air Airline CO. from 2015 - present</w:t>
+        <w:t>Mechanical Engineer at Iran Air Airline CO. from 2015 - present</w:t>
       </w:r>
     </w:p>
     <w:p>
@@ -7577,7 +7276,7 @@
           </w14:shadow>
         </w:rPr>
         <w:pict w14:anchorId="2EDDC81D">
-          <v:rect id="_x0000_i1027" style="width:0;height:1.5pt" o:hralign="center" o:hrstd="t" o:hr="t" fillcolor="#a0a0a0" stroked="f"/>
+          <v:rect id="_x0000_i1025" style="width:0;height:1.5pt" o:hralign="center" o:hrstd="t" o:hr="t" fillcolor="#a0a0a0" stroked="f"/>
         </w:pict>
       </w:r>
     </w:p>
@@ -7630,7 +7329,7 @@
         <w:autoSpaceDN w:val="0"/>
         <w:adjustRightInd w:val="0"/>
         <w:spacing w:after="0" w:line="360" w:lineRule="auto"/>
-        <w:ind w:left="360"/>
+        <w:ind w:left="0"/>
         <w:rPr>
           <w:rFonts w:asciiTheme="majorBidi" w:hAnsiTheme="majorBidi" w:cstheme="majorBidi"/>
           <w:color w:val="000000"/>
@@ -7909,7 +7608,13 @@
         <w:t xml:space="preserve">in order to learn more about </w:t>
       </w:r>
       <w:r>
-        <w:t>newer models ignition system</w:t>
+        <w:t>ignition system</w:t>
+      </w:r>
+      <w:r>
+        <w:t xml:space="preserve">s in </w:t>
+      </w:r>
+      <w:r>
+        <w:t>newer models</w:t>
       </w:r>
       <w:r>
         <w:t>,</w:t>
@@ -7982,45 +7687,638 @@
         <w:t xml:space="preserve">Although this helped me a lot </w:t>
       </w:r>
       <w:r>
-        <w:t>to</w:t>
+        <w:t>in my career, especially when it c</w:t>
+      </w:r>
+      <w:r>
+        <w:t>a</w:t>
+      </w:r>
+      <w:r>
+        <w:t xml:space="preserve">me to </w:t>
+      </w:r>
+      <w:r>
+        <w:t xml:space="preserve">diagnosis of defective systems in CFM3 </w:t>
+      </w:r>
+      <w:r>
+        <w:t xml:space="preserve">and PW </w:t>
+      </w:r>
+      <w:r>
+        <w:t>engine</w:t>
+      </w:r>
+      <w:r>
+        <w:t xml:space="preserve"> families</w:t>
+      </w:r>
+      <w:r>
+        <w:t>,</w:t>
+      </w:r>
+      <w:r>
+        <w:t xml:space="preserve"> I did not have the opportunity to delve myself into turbo charged engines and power enhancement methods used in aerodynamics</w:t>
+      </w:r>
+      <w:r>
+        <w:t xml:space="preserve">. This is critical </w:t>
+      </w:r>
+      <w:r>
+        <w:t>for</w:t>
+      </w:r>
+      <w:r>
+        <w:t xml:space="preserve"> m</w:t>
+      </w:r>
+      <w:r>
+        <w:t>y career</w:t>
+      </w:r>
+      <w:r>
+        <w:t xml:space="preserve"> as </w:t>
+      </w:r>
+      <w:r>
+        <w:t xml:space="preserve">Iran Air Company is </w:t>
+      </w:r>
+      <w:r>
+        <w:t>gradually replacing its fleet of airliners by</w:t>
       </w:r>
       <w:r>
         <w:t xml:space="preserve"> </w:t>
       </w:r>
       <w:r>
-        <w:t xml:space="preserve">some point in my career, especially when it comes to </w:t>
-      </w:r>
-      <w:r>
-        <w:t>diagnosis of defective systems in CFM3 engine generations,</w:t>
-      </w:r>
-      <w:r>
-        <w:t xml:space="preserve"> I did not have the opportunity to delve myself into turbo charged engines and power enhancement methods used in aerodynamics, a concept which is the </w:t>
-      </w:r>
-      <w:r>
-        <w:t xml:space="preserve">design </w:t>
-      </w:r>
-      <w:r>
-        <w:t xml:space="preserve">basis of the fifth generation of </w:t>
-      </w:r>
-      <w:proofErr w:type="spellStart"/>
-      <w:r>
-        <w:t>Irkut</w:t>
-      </w:r>
-      <w:proofErr w:type="spellEnd"/>
-      <w:r>
-        <w:t xml:space="preserve"> MC-25 planes, Iran Air </w:t>
-      </w:r>
-      <w:r>
-        <w:t xml:space="preserve">Company </w:t>
-      </w:r>
-      <w:r>
-        <w:t xml:space="preserve">is going to purchase </w:t>
-      </w:r>
-      <w:r>
-        <w:t xml:space="preserve">in a couple years </w:t>
-      </w:r>
-      <w:r>
-        <w:t>from Russia.</w:t>
+        <w:t>Russian vehicles</w:t>
+      </w:r>
+      <w:r>
+        <w:t>,</w:t>
+      </w:r>
+      <w:r>
+        <w:t xml:space="preserve"> which </w:t>
+      </w:r>
+      <w:r>
+        <w:t>use</w:t>
+      </w:r>
+      <w:r>
+        <w:t xml:space="preserve"> turbo charge technology</w:t>
+      </w:r>
+      <w:r>
+        <w:t>.</w:t>
+      </w:r>
+      <w:r>
+        <w:t xml:space="preserve"> </w:t>
+      </w:r>
+    </w:p>
+    <w:p>
+      <w:pPr>
+        <w:bidi w:val="0"/>
+        <w:spacing w:line="360" w:lineRule="auto"/>
+        <w:jc w:val="both"/>
+      </w:pPr>
+      <w:r>
+        <w:t xml:space="preserve">Fortunately, we get frequent visits </w:t>
+      </w:r>
+      <w:r>
+        <w:t xml:space="preserve">from </w:t>
+      </w:r>
+      <w:r>
+        <w:rPr>
+          <w:i/>
+          <w:iCs/>
+        </w:rPr>
+        <w:t>Rostec</w:t>
+      </w:r>
+      <w:r>
+        <w:t xml:space="preserve"> </w:t>
+      </w:r>
+      <w:r>
+        <w:t xml:space="preserve">experts </w:t>
+      </w:r>
+      <w:r>
+        <w:t>to train</w:t>
+      </w:r>
+      <w:r>
+        <w:t xml:space="preserve"> Iranian personnel</w:t>
+      </w:r>
+      <w:r>
+        <w:t>,</w:t>
+      </w:r>
+      <w:r>
+        <w:t xml:space="preserve"> but the intended audience are normally pilots and crewmembers</w:t>
+      </w:r>
+      <w:r>
+        <w:t>, and not the maintenance staff</w:t>
+      </w:r>
+      <w:r>
+        <w:t>.</w:t>
+      </w:r>
+      <w:r>
+        <w:t xml:space="preserve"> </w:t>
+      </w:r>
+      <w:r>
+        <w:t>Th</w:t>
+      </w:r>
+      <w:r>
+        <w:t>e</w:t>
+      </w:r>
+      <w:r>
+        <w:t xml:space="preserve"> </w:t>
+      </w:r>
+      <w:r>
+        <w:t xml:space="preserve">main reason for this </w:t>
+      </w:r>
+      <w:r>
+        <w:t xml:space="preserve">is </w:t>
+      </w:r>
+      <w:r>
+        <w:t xml:space="preserve">that Russia intends to hold </w:t>
+      </w:r>
+      <w:r>
+        <w:t>maintenance of Irkut vehicles exclusively</w:t>
+      </w:r>
+      <w:r>
+        <w:t xml:space="preserve"> at its own disposal</w:t>
+      </w:r>
+      <w:r>
+        <w:t>. This means,</w:t>
+      </w:r>
+      <w:r>
+        <w:t xml:space="preserve"> </w:t>
+      </w:r>
+      <w:r>
+        <w:t>to secure my position</w:t>
+      </w:r>
+      <w:r>
+        <w:t xml:space="preserve">, </w:t>
+      </w:r>
+      <w:r>
+        <w:t xml:space="preserve">as </w:t>
+      </w:r>
+      <w:r>
+        <w:t xml:space="preserve">a </w:t>
+      </w:r>
+      <w:r>
+        <w:t>maintenance technician</w:t>
+      </w:r>
+      <w:r>
+        <w:t xml:space="preserve"> </w:t>
+      </w:r>
+      <w:r>
+        <w:t>and airliner mechanical</w:t>
+      </w:r>
+      <w:r>
+        <w:t xml:space="preserve"> engineer</w:t>
+      </w:r>
+      <w:r>
+        <w:t xml:space="preserve">, </w:t>
+      </w:r>
+      <w:r>
+        <w:t xml:space="preserve">I </w:t>
+      </w:r>
+      <w:r>
+        <w:t xml:space="preserve">have no other choice but </w:t>
+      </w:r>
+      <w:r>
+        <w:t xml:space="preserve">to study </w:t>
+      </w:r>
+      <w:r>
+        <w:t>turbo engine technology</w:t>
+      </w:r>
+      <w:r>
+        <w:t xml:space="preserve"> at university levels or to </w:t>
+      </w:r>
+      <w:r>
+        <w:t xml:space="preserve">learn </w:t>
+      </w:r>
+      <w:r>
+        <w:t>it</w:t>
+      </w:r>
+      <w:r>
+        <w:t>s maintenance</w:t>
+      </w:r>
+      <w:r>
+        <w:t xml:space="preserve"> </w:t>
+      </w:r>
+      <w:r>
+        <w:t>by</w:t>
+      </w:r>
+      <w:r>
+        <w:t xml:space="preserve"> </w:t>
+      </w:r>
+      <w:r>
+        <w:t xml:space="preserve">myself </w:t>
+      </w:r>
+      <w:r>
+        <w:t>through</w:t>
+      </w:r>
+      <w:r>
+        <w:t xml:space="preserve"> hands-on experience. </w:t>
+      </w:r>
+      <w:r>
+        <w:t xml:space="preserve">Since this technology did not previously exist in Iranian airliner aviation industry, </w:t>
+      </w:r>
+      <w:r>
+        <w:t xml:space="preserve">hands-on experience is off the table. Moreover, studying </w:t>
+      </w:r>
+      <w:r>
+        <w:t>aerodynamics</w:t>
+      </w:r>
+      <w:r>
+        <w:t xml:space="preserve"> </w:t>
+      </w:r>
+      <w:r>
+        <w:t xml:space="preserve">academically </w:t>
+      </w:r>
+      <w:r>
+        <w:t xml:space="preserve">in Iran </w:t>
+      </w:r>
+      <w:r>
+        <w:t xml:space="preserve">does not have much to offer </w:t>
+      </w:r>
+      <w:r>
+        <w:t>especially</w:t>
+      </w:r>
+      <w:r>
+        <w:t xml:space="preserve"> </w:t>
+      </w:r>
+      <w:r>
+        <w:t xml:space="preserve">for </w:t>
+      </w:r>
+      <w:r>
+        <w:t>high-tech</w:t>
+      </w:r>
+      <w:r>
+        <w:t xml:space="preserve"> technologies</w:t>
+      </w:r>
+      <w:r>
+        <w:t>,</w:t>
+      </w:r>
+      <w:r>
+        <w:t xml:space="preserve"> </w:t>
+      </w:r>
+      <w:r>
+        <w:t xml:space="preserve">like </w:t>
+      </w:r>
+      <w:r>
+        <w:t>turbo engines</w:t>
+      </w:r>
+      <w:r>
+        <w:t>.</w:t>
+      </w:r>
+    </w:p>
+    <w:p>
+      <w:pPr>
+        <w:bidi w:val="0"/>
+        <w:spacing w:line="360" w:lineRule="auto"/>
+        <w:jc w:val="both"/>
+      </w:pPr>
+      <w:r>
+        <w:t>That is why I came up with the idea of studying</w:t>
+      </w:r>
+      <w:r>
+        <w:t xml:space="preserve"> abroad in the field of mechanical engineering with a focus on Airliners' Turbo Charged engines</w:t>
+      </w:r>
+      <w:r>
+        <w:t xml:space="preserve"> and</w:t>
+      </w:r>
+      <w:r>
+        <w:t xml:space="preserve"> </w:t>
+      </w:r>
+      <w:r>
+        <w:t>contrary to my expectations</w:t>
+      </w:r>
+      <w:r>
+        <w:t xml:space="preserve">, </w:t>
+      </w:r>
+      <w:r>
+        <w:t>I first got admission to study aerodynamics at Moscow Institute of Physics</w:t>
+      </w:r>
+      <w:r>
+        <w:t>,</w:t>
+      </w:r>
+      <w:r>
+        <w:t xml:space="preserve"> but later I decided to pass it on due to </w:t>
+      </w:r>
+      <w:r>
+        <w:t>the</w:t>
+      </w:r>
+      <w:r>
+        <w:t xml:space="preserve"> </w:t>
+      </w:r>
+      <w:r>
+        <w:t>political instabilit</w:t>
+      </w:r>
+      <w:r>
+        <w:t>y</w:t>
+      </w:r>
+      <w:r>
+        <w:t xml:space="preserve"> </w:t>
+      </w:r>
+      <w:r>
+        <w:t xml:space="preserve">in this country </w:t>
+      </w:r>
+      <w:r>
+        <w:t xml:space="preserve">in favor of a more </w:t>
+      </w:r>
+      <w:r>
+        <w:t xml:space="preserve">peaceful </w:t>
+      </w:r>
+      <w:r>
+        <w:t xml:space="preserve">destination and applied for Concordia University </w:t>
+      </w:r>
+      <w:r>
+        <w:t xml:space="preserve">of </w:t>
+      </w:r>
+      <w:r>
+        <w:t>Canada</w:t>
+      </w:r>
+      <w:r>
+        <w:t>.</w:t>
+      </w:r>
+      <w:r>
+        <w:t xml:space="preserve"> </w:t>
+      </w:r>
+    </w:p>
+    <w:p>
+      <w:pPr>
+        <w:bidi w:val="0"/>
+        <w:spacing w:line="360" w:lineRule="auto"/>
+        <w:jc w:val="both"/>
+      </w:pPr>
+      <w:r>
+        <w:t xml:space="preserve">As to why I chose Canada, it is obvious that this country has one of the largest airliner fleets of the world; Air Canada, alone, operates 125 airbus aircrafts, all of which benefit from turbo engines and </w:t>
+      </w:r>
+      <w:r>
+        <w:lastRenderedPageBreak/>
+        <w:t xml:space="preserve">turbo fans and organizes more than </w:t>
+      </w:r>
+      <w:r>
+        <w:t>400</w:t>
+      </w:r>
+      <w:r>
+        <w:t xml:space="preserve"> flights every day, which is a record for the maintenance team, as we roughly have less than </w:t>
+      </w:r>
+      <w:r>
+        <w:t>50</w:t>
+      </w:r>
+      <w:r>
+        <w:t xml:space="preserve"> flights daily and I am sure my exposure to such huge industry would </w:t>
+      </w:r>
+      <w:r>
+        <w:t>divulge</w:t>
+      </w:r>
+      <w:r>
+        <w:t xml:space="preserve"> </w:t>
+      </w:r>
+      <w:r>
+        <w:t xml:space="preserve">technical </w:t>
+      </w:r>
+      <w:r>
+        <w:t xml:space="preserve">issues I may </w:t>
+      </w:r>
+      <w:r>
+        <w:t xml:space="preserve">have </w:t>
+      </w:r>
+      <w:r>
+        <w:t xml:space="preserve">never </w:t>
+      </w:r>
+      <w:r>
+        <w:t xml:space="preserve">encountered </w:t>
+      </w:r>
+      <w:r>
+        <w:t>before</w:t>
+      </w:r>
+      <w:r>
+        <w:t xml:space="preserve"> in my home country. </w:t>
+      </w:r>
+    </w:p>
+    <w:p>
+      <w:pPr>
+        <w:bidi w:val="0"/>
+        <w:spacing w:line="360" w:lineRule="auto"/>
+        <w:jc w:val="both"/>
+      </w:pPr>
+      <w:r>
+        <w:t xml:space="preserve">Regarding my choice of Concordia University, it is clear that after its global high rank, </w:t>
+      </w:r>
+      <w:r>
+        <w:t xml:space="preserve">which is hardly unknown to anyone, </w:t>
+      </w:r>
+      <w:r>
+        <w:t>its engineering department was my major incentive</w:t>
+      </w:r>
+      <w:r>
+        <w:t>:</w:t>
+      </w:r>
+      <w:r>
+        <w:t xml:space="preserve"> </w:t>
+      </w:r>
+      <w:r>
+        <w:rPr>
+          <w:i/>
+          <w:iCs/>
+        </w:rPr>
+        <w:t>Dr.</w:t>
+      </w:r>
+      <w:r>
+        <w:t xml:space="preserve"> </w:t>
+      </w:r>
+      <w:r>
+        <w:rPr>
+          <w:i/>
+          <w:iCs/>
+        </w:rPr>
+        <w:t>Zanjani</w:t>
+      </w:r>
+      <w:r>
+        <w:t xml:space="preserve">, in particular, is a thriving mechanical engineer </w:t>
+      </w:r>
+      <w:r>
+        <w:t xml:space="preserve">with many years' experience in Aircraft Design </w:t>
+      </w:r>
+      <w:r>
+        <w:t xml:space="preserve">and </w:t>
+      </w:r>
+      <w:r>
+        <w:rPr>
+          <w:i/>
+          <w:iCs/>
+        </w:rPr>
+        <w:t>Dr. Charles Kiana</w:t>
+      </w:r>
+      <w:r>
+        <w:rPr>
+          <w:i/>
+          <w:iCs/>
+        </w:rPr>
+        <w:t xml:space="preserve">, </w:t>
+      </w:r>
+      <w:r>
+        <w:t xml:space="preserve">head of Aerospace </w:t>
+      </w:r>
+      <w:r>
+        <w:t xml:space="preserve">Department at Concordia University, </w:t>
+      </w:r>
+      <w:r>
+        <w:t xml:space="preserve">is an aerospace expert and I believe I could learn </w:t>
+      </w:r>
+      <w:r>
+        <w:t xml:space="preserve">quite </w:t>
+      </w:r>
+      <w:r>
+        <w:t>a lot from them.</w:t>
+      </w:r>
+    </w:p>
+    <w:p>
+      <w:pPr>
+        <w:bidi w:val="0"/>
+        <w:spacing w:line="360" w:lineRule="auto"/>
+        <w:jc w:val="both"/>
+      </w:pPr>
+      <w:r>
+        <w:t xml:space="preserve">Concerning my future plans, I intend to </w:t>
+      </w:r>
+      <w:r>
+        <w:t>bring the knowledge of</w:t>
+      </w:r>
+      <w:r>
+        <w:t xml:space="preserve"> turbo engine technology, its power enhancement, and maintenance </w:t>
+      </w:r>
+      <w:r>
+        <w:t xml:space="preserve">techniques </w:t>
+      </w:r>
+      <w:r>
+        <w:t>to my home country</w:t>
+      </w:r>
+      <w:r>
+        <w:t xml:space="preserve">. Hopefully, by the time I </w:t>
+      </w:r>
+      <w:r>
+        <w:t>graduate</w:t>
+      </w:r>
+      <w:r>
+        <w:t>, I</w:t>
+      </w:r>
+      <w:r>
+        <w:t xml:space="preserve"> would be able</w:t>
+      </w:r>
+      <w:r>
+        <w:t xml:space="preserve"> </w:t>
+      </w:r>
+      <w:r>
+        <w:t xml:space="preserve">to </w:t>
+      </w:r>
+      <w:r>
+        <w:t xml:space="preserve">fill the position </w:t>
+      </w:r>
+      <w:r>
+        <w:t xml:space="preserve">of </w:t>
+      </w:r>
+      <w:r>
+        <w:t xml:space="preserve">the </w:t>
+      </w:r>
+      <w:r>
+        <w:rPr>
+          <w:highlight w:val="yellow"/>
+        </w:rPr>
+        <w:t>H</w:t>
+      </w:r>
+      <w:r>
+        <w:rPr>
+          <w:highlight w:val="yellow"/>
+        </w:rPr>
+        <w:t xml:space="preserve">ead of </w:t>
+      </w:r>
+      <w:r>
+        <w:rPr>
+          <w:highlight w:val="yellow"/>
+        </w:rPr>
+        <w:t xml:space="preserve">the </w:t>
+      </w:r>
+      <w:r>
+        <w:rPr>
+          <w:highlight w:val="yellow"/>
+        </w:rPr>
+        <w:t xml:space="preserve">Technical and Engineering </w:t>
+      </w:r>
+      <w:r>
+        <w:rPr>
+          <w:highlight w:val="yellow"/>
+        </w:rPr>
+        <w:t xml:space="preserve">Department </w:t>
+      </w:r>
+      <w:r>
+        <w:rPr>
+          <w:highlight w:val="yellow"/>
+        </w:rPr>
+        <w:t>of</w:t>
+      </w:r>
+      <w:r>
+        <w:rPr>
+          <w:highlight w:val="yellow"/>
+        </w:rPr>
+        <w:t xml:space="preserve"> Iran Air Airlines C</w:t>
+      </w:r>
+      <w:r>
+        <w:rPr>
+          <w:highlight w:val="yellow"/>
+        </w:rPr>
+        <w:t>ompany</w:t>
+      </w:r>
+      <w:r>
+        <w:t xml:space="preserve"> </w:t>
+      </w:r>
+      <w:r>
+        <w:t xml:space="preserve">and </w:t>
+      </w:r>
+      <w:r>
+        <w:t xml:space="preserve">enable </w:t>
+      </w:r>
+      <w:r>
+        <w:t>the</w:t>
+      </w:r>
+      <w:r>
+        <w:t xml:space="preserve"> </w:t>
+      </w:r>
+      <w:r>
+        <w:t>Iranian airliner industry</w:t>
+      </w:r>
+      <w:r>
+        <w:t xml:space="preserve"> to maintain </w:t>
+      </w:r>
+      <w:r>
+        <w:t>its own</w:t>
+      </w:r>
+      <w:r>
+        <w:t xml:space="preserve"> </w:t>
+      </w:r>
+      <w:r>
+        <w:t>vehicles</w:t>
+      </w:r>
+      <w:r>
+        <w:t>.</w:t>
+      </w:r>
+    </w:p>
+    <w:p>
+      <w:pPr>
+        <w:bidi w:val="0"/>
+        <w:spacing w:line="360" w:lineRule="auto"/>
+        <w:jc w:val="both"/>
+        <w:rPr>
+          <w:color w:val="FF0000"/>
+        </w:rPr>
+      </w:pPr>
+      <w:r>
+        <w:rPr>
+          <w:color w:val="FF0000"/>
+        </w:rPr>
+        <w:t>As for the ties, linking me back to my home country,</w:t>
+      </w:r>
+    </w:p>
+    <w:p>
+      <w:pPr>
+        <w:bidi w:val="0"/>
+        <w:spacing w:line="360" w:lineRule="auto"/>
+        <w:jc w:val="both"/>
+        <w:rPr>
+          <w:color w:val="FF0000"/>
+        </w:rPr>
+      </w:pPr>
+      <w:r>
+        <w:rPr>
+          <w:color w:val="FF0000"/>
+        </w:rPr>
+        <w:t>My Sources of funds comprise primarily …</w:t>
       </w:r>
       <w:bookmarkStart w:id="2" w:name="_GoBack"/>
       <w:bookmarkEnd w:id="2"/>
@@ -8330,21 +8628,12 @@
       <w:r>
         <w:t xml:space="preserve">of my father’s sport club, </w:t>
       </w:r>
-      <w:proofErr w:type="spellStart"/>
       <w:r>
         <w:rPr>
           <w:i/>
           <w:iCs/>
         </w:rPr>
-        <w:t>Abtsam</w:t>
-      </w:r>
-      <w:proofErr w:type="spellEnd"/>
-      <w:r>
-        <w:rPr>
-          <w:i/>
-          <w:iCs/>
-        </w:rPr>
-        <w:t xml:space="preserve"> Ervin Gym</w:t>
+        <w:t>Abtsam Ervin Gym</w:t>
       </w:r>
       <w:r>
         <w:t xml:space="preserve">, </w:t>
@@ -9030,23 +9319,7 @@
         <w:t>Job Certificate</w:t>
       </w:r>
       <w:r>
-        <w:t xml:space="preserve"> from </w:t>
-      </w:r>
-      <w:proofErr w:type="spellStart"/>
-      <w:r>
-        <w:t>Tejarate</w:t>
-      </w:r>
-      <w:proofErr w:type="spellEnd"/>
-      <w:r>
-        <w:t xml:space="preserve"> </w:t>
-      </w:r>
-      <w:proofErr w:type="spellStart"/>
-      <w:r>
-        <w:t>Novin</w:t>
-      </w:r>
-      <w:proofErr w:type="spellEnd"/>
-      <w:r>
-        <w:t xml:space="preserve"> (official translation)</w:t>
+        <w:t xml:space="preserve"> from Tejarate Novin (official translation)</w:t>
       </w:r>
       <w:r>
         <w:t>:</w:t>
@@ -9087,23 +9360,7 @@
       </w:pPr>
       <w:bookmarkStart w:id="19" w:name="_Toc149310909"/>
       <w:r>
-        <w:t xml:space="preserve">Job Certificate from </w:t>
-      </w:r>
-      <w:proofErr w:type="spellStart"/>
-      <w:r>
-        <w:t>Tejarate</w:t>
-      </w:r>
-      <w:proofErr w:type="spellEnd"/>
-      <w:r>
-        <w:t xml:space="preserve"> </w:t>
-      </w:r>
-      <w:proofErr w:type="spellStart"/>
-      <w:r>
-        <w:t>Novin</w:t>
-      </w:r>
-      <w:proofErr w:type="spellEnd"/>
-      <w:r>
-        <w:t xml:space="preserve"> (original):</w:t>
+        <w:t>Job Certificate from Tejarate Novin (original):</w:t>
       </w:r>
       <w:bookmarkEnd w:id="19"/>
     </w:p>
@@ -9143,13 +9400,8 @@
       <w:r>
         <w:t xml:space="preserve">Job Certificate from </w:t>
       </w:r>
-      <w:proofErr w:type="spellStart"/>
-      <w:r>
-        <w:t>Abtsam</w:t>
-      </w:r>
-      <w:proofErr w:type="spellEnd"/>
-      <w:r>
-        <w:t xml:space="preserve"> Ervin Gym (official translation):</w:t>
+      <w:r>
+        <w:t>Abtsam Ervin Gym (official translation):</w:t>
       </w:r>
       <w:bookmarkEnd w:id="20"/>
     </w:p>
@@ -9187,15 +9439,7 @@
       </w:pPr>
       <w:bookmarkStart w:id="21" w:name="_Toc149310911"/>
       <w:r>
-        <w:t xml:space="preserve">Job Certificate from </w:t>
-      </w:r>
-      <w:proofErr w:type="spellStart"/>
-      <w:r>
-        <w:t>Abtsam</w:t>
-      </w:r>
-      <w:proofErr w:type="spellEnd"/>
-      <w:r>
-        <w:t xml:space="preserve"> Ervin Gym (original):</w:t>
+        <w:t>Job Certificate from Abtsam Ervin Gym (original):</w:t>
       </w:r>
       <w:bookmarkEnd w:id="21"/>
     </w:p>
@@ -12243,7 +12487,7 @@
 </file>
 
 <file path=customXml/itemProps2.xml><?xml version="1.0" encoding="utf-8"?>
-<ds:datastoreItem xmlns:ds="http://schemas.openxmlformats.org/officeDocument/2006/customXml" ds:itemID="{8423EEE5-051B-46F0-A11D-151DC381D03C}">
+<ds:datastoreItem xmlns:ds="http://schemas.openxmlformats.org/officeDocument/2006/customXml" ds:itemID="{C21C5E83-4880-4F9E-BB77-42EA81BCB306}">
   <ds:schemaRefs>
     <ds:schemaRef ds:uri="http://schemas.openxmlformats.org/officeDocument/2006/bibliography"/>
   </ds:schemaRefs>

</xml_diff>

<commit_message>
seven questions in client information updated
</commit_message>
<xml_diff>
--- a/documents to upload/Client Information - Ashkan.docx
+++ b/documents to upload/Client Information - Ashkan.docx
@@ -157,14 +157,7 @@
                                         <w:rPr>
                                           <w:color w:val="FFFFFF" w:themeColor="background1"/>
                                         </w:rPr>
-                                        <w:t xml:space="preserve">Ashkan </w:t>
-                                      </w:r>
-                                      <w:proofErr w:type="spellStart"/>
-                                      <w:r>
-                                        <w:rPr>
-                                          <w:color w:val="FFFFFF" w:themeColor="background1"/>
-                                        </w:rPr>
-                                        <w:t>Madi</w:t>
+                                        <w:t>Ashkan Madi</w:t>
                                       </w:r>
                                       <w:r>
                                         <w:rPr>
@@ -172,7 +165,6 @@
                                         </w:rPr>
                                         <w:t>hibidgoli</w:t>
                                       </w:r>
-                                      <w:proofErr w:type="spellEnd"/>
                                     </w:p>
                                   </w:sdtContent>
                                 </w:sdt>
@@ -350,14 +342,7 @@
                                   <w:rPr>
                                     <w:color w:val="FFFFFF" w:themeColor="background1"/>
                                   </w:rPr>
-                                  <w:t xml:space="preserve">Ashkan </w:t>
-                                </w:r>
-                                <w:proofErr w:type="spellStart"/>
-                                <w:r>
-                                  <w:rPr>
-                                    <w:color w:val="FFFFFF" w:themeColor="background1"/>
-                                  </w:rPr>
-                                  <w:t>Madi</w:t>
+                                  <w:t>Ashkan Madi</w:t>
                                 </w:r>
                                 <w:r>
                                   <w:rPr>
@@ -365,7 +350,6 @@
                                   </w:rPr>
                                   <w:t>hibidgoli</w:t>
                                 </w:r>
-                                <w:proofErr w:type="spellEnd"/>
                               </w:p>
                             </w:sdtContent>
                           </w:sdt>
@@ -497,26 +481,16 @@
           <w:szCs w:val="22"/>
         </w:rPr>
         <w:lastRenderedPageBreak/>
-        <w:t xml:space="preserve">Ashkan </w:t>
-      </w:r>
-      <w:proofErr w:type="spellStart"/>
+        <w:t>Ashkan Madihi</w:t>
+      </w:r>
       <w:r>
         <w:rPr>
           <w:rFonts w:cs="Arial"/>
           <w:sz w:val="22"/>
           <w:szCs w:val="22"/>
         </w:rPr>
-        <w:t>Madihi</w:t>
-      </w:r>
-      <w:r>
-        <w:rPr>
-          <w:rFonts w:cs="Arial"/>
-          <w:sz w:val="22"/>
-          <w:szCs w:val="22"/>
-        </w:rPr>
         <w:t>bidgoli</w:t>
       </w:r>
-      <w:proofErr w:type="spellEnd"/>
     </w:p>
     <w:p>
       <w:pPr>
@@ -574,104 +548,38 @@
           <w:sz w:val="22"/>
           <w:szCs w:val="22"/>
         </w:rPr>
-        <w:t xml:space="preserve"> </w:t>
-      </w:r>
-      <w:proofErr w:type="spellStart"/>
+        <w:t xml:space="preserve"> Rojan Complex, Rojan St.,</w:t>
+      </w:r>
       <w:r>
         <w:rPr>
           <w:sz w:val="22"/>
           <w:szCs w:val="22"/>
         </w:rPr>
-        <w:t>Rojan</w:t>
-      </w:r>
-      <w:proofErr w:type="spellEnd"/>
+        <w:t xml:space="preserve"> </w:t>
+      </w:r>
       <w:r>
         <w:rPr>
           <w:sz w:val="22"/>
           <w:szCs w:val="22"/>
         </w:rPr>
-        <w:t xml:space="preserve"> Complex, </w:t>
-      </w:r>
-      <w:proofErr w:type="spellStart"/>
-      <w:r>
+        <w:t xml:space="preserve">Ayandeh St., </w:t>
+      </w:r>
+    </w:p>
+    <w:p>
+      <w:pPr>
+        <w:pStyle w:val="Default"/>
+        <w:spacing w:after="240"/>
         <w:rPr>
           <w:sz w:val="22"/>
           <w:szCs w:val="22"/>
         </w:rPr>
-        <w:t>Rojan</w:t>
-      </w:r>
-      <w:proofErr w:type="spellEnd"/>
+      </w:pPr>
       <w:r>
         <w:rPr>
           <w:sz w:val="22"/>
           <w:szCs w:val="22"/>
         </w:rPr>
-        <w:t xml:space="preserve"> St.,</w:t>
-      </w:r>
-      <w:r>
-        <w:rPr>
-          <w:sz w:val="22"/>
-          <w:szCs w:val="22"/>
-        </w:rPr>
-        <w:t xml:space="preserve"> </w:t>
-      </w:r>
-      <w:proofErr w:type="spellStart"/>
-      <w:r>
-        <w:rPr>
-          <w:sz w:val="22"/>
-          <w:szCs w:val="22"/>
-        </w:rPr>
-        <w:t>Ayandeh</w:t>
-      </w:r>
-      <w:proofErr w:type="spellEnd"/>
-      <w:r>
-        <w:rPr>
-          <w:sz w:val="22"/>
-          <w:szCs w:val="22"/>
-        </w:rPr>
-        <w:t xml:space="preserve"> St., </w:t>
-      </w:r>
-    </w:p>
-    <w:p>
-      <w:pPr>
-        <w:pStyle w:val="Default"/>
-        <w:spacing w:after="240"/>
-        <w:rPr>
-          <w:sz w:val="22"/>
-          <w:szCs w:val="22"/>
-        </w:rPr>
-      </w:pPr>
-      <w:proofErr w:type="spellStart"/>
-      <w:r>
-        <w:rPr>
-          <w:sz w:val="22"/>
-          <w:szCs w:val="22"/>
-        </w:rPr>
-        <w:t>Ardestani</w:t>
-      </w:r>
-      <w:proofErr w:type="spellEnd"/>
-      <w:r>
-        <w:rPr>
-          <w:sz w:val="22"/>
-          <w:szCs w:val="22"/>
-        </w:rPr>
-        <w:t xml:space="preserve"> Blvd, W Hakim </w:t>
-      </w:r>
-      <w:proofErr w:type="spellStart"/>
-      <w:r>
-        <w:rPr>
-          <w:sz w:val="22"/>
-          <w:szCs w:val="22"/>
-        </w:rPr>
-        <w:t>Expy</w:t>
-      </w:r>
-      <w:proofErr w:type="spellEnd"/>
-      <w:r>
-        <w:rPr>
-          <w:sz w:val="22"/>
-          <w:szCs w:val="22"/>
-        </w:rPr>
-        <w:t xml:space="preserve">, 1497934981, </w:t>
+        <w:t xml:space="preserve">Ardestani Blvd, W Hakim Expy, 1497934981, </w:t>
       </w:r>
       <w:r>
         <w:rPr>
@@ -831,18 +739,10 @@
         <w:t xml:space="preserve">My name is </w:t>
       </w:r>
       <w:r>
-        <w:t xml:space="preserve">Ashkan </w:t>
-      </w:r>
-      <w:proofErr w:type="spellStart"/>
-      <w:r>
-        <w:t>Madihi</w:t>
-      </w:r>
-      <w:r>
-        <w:t>bidgoli</w:t>
-      </w:r>
-      <w:proofErr w:type="spellEnd"/>
-      <w:r>
-        <w:t xml:space="preserve"> </w:t>
+        <w:t>Ashkan Madihi</w:t>
+      </w:r>
+      <w:r>
+        <w:t xml:space="preserve">bidgoli </w:t>
       </w:r>
       <w:r>
         <w:t xml:space="preserve">and </w:t>
@@ -952,17 +852,8 @@
           <w:b/>
           <w:bCs/>
         </w:rPr>
-        <w:t xml:space="preserve">Ashkan </w:t>
-      </w:r>
-      <w:proofErr w:type="spellStart"/>
-      <w:r>
-        <w:rPr>
-          <w:b/>
-          <w:bCs/>
-        </w:rPr>
-        <w:t>Madihi</w:t>
-      </w:r>
-      <w:proofErr w:type="spellEnd"/>
+        <w:t>Ashkan Madihi</w:t>
+      </w:r>
     </w:p>
     <w:p>
       <w:pPr>
@@ -1187,21 +1078,7 @@
             <w:rStyle w:val="Hyperlink"/>
             <w:noProof/>
           </w:rPr>
-          <w:t>Study Pla</w:t>
-        </w:r>
-        <w:r>
-          <w:rPr>
-            <w:rStyle w:val="Hyperlink"/>
-            <w:noProof/>
-          </w:rPr>
-          <w:t>n</w:t>
-        </w:r>
-        <w:r>
-          <w:rPr>
-            <w:rStyle w:val="Hyperlink"/>
-            <w:noProof/>
-          </w:rPr>
-          <w:t>:</w:t>
+          <w:t>Study Plan:</w:t>
         </w:r>
         <w:r>
           <w:rPr>
@@ -5877,9 +5754,8 @@
             </w14:srgbClr>
           </w14:shadow>
         </w:rPr>
-        <w:t xml:space="preserve">Ashkan </w:t>
-      </w:r>
-      <w:proofErr w:type="spellStart"/>
+        <w:t>Ashkan Madihi</w:t>
+      </w:r>
       <w:r>
         <w:rPr>
           <w:rFonts w:asciiTheme="majorBidi" w:hAnsiTheme="majorBidi" w:cstheme="majorBidi"/>
@@ -5895,26 +5771,8 @@
             </w14:srgbClr>
           </w14:shadow>
         </w:rPr>
-        <w:t>Madihi</w:t>
-      </w:r>
-      <w:r>
-        <w:rPr>
-          <w:rFonts w:asciiTheme="majorBidi" w:hAnsiTheme="majorBidi" w:cstheme="majorBidi"/>
-          <w:b/>
-          <w:bCs/>
-          <w:color w:val="000000"/>
-          <w:sz w:val="30"/>
-          <w:szCs w:val="32"/>
-          <w:lang w:bidi="ar-SA"/>
-          <w14:shadow w14:blurRad="50800" w14:dist="38100" w14:dir="2700000" w14:sx="100000" w14:sy="100000" w14:kx="0" w14:ky="0" w14:algn="tl">
-            <w14:srgbClr w14:val="000000">
-              <w14:alpha w14:val="60000"/>
-            </w14:srgbClr>
-          </w14:shadow>
-        </w:rPr>
         <w:t>bidgoli</w:t>
       </w:r>
-      <w:proofErr w:type="spellEnd"/>
     </w:p>
     <w:p>
       <w:pPr>
@@ -6471,10 +6329,17 @@
             </w14:srgbClr>
           </w14:shadow>
         </w:rPr>
-        <w:t xml:space="preserve">Unit C6-2-1, </w:t>
-      </w:r>
-      <w:proofErr w:type="spellStart"/>
-      <w:r>
+        <w:t xml:space="preserve">Unit C6-2-1, Rojan Complex, Rojan St., Ayandeh St., </w:t>
+      </w:r>
+    </w:p>
+    <w:p>
+      <w:pPr>
+        <w:autoSpaceDE w:val="0"/>
+        <w:autoSpaceDN w:val="0"/>
+        <w:bidi w:val="0"/>
+        <w:adjustRightInd w:val="0"/>
+        <w:spacing w:after="0" w:line="360" w:lineRule="auto"/>
+        <w:ind w:left="2880" w:firstLine="720"/>
         <w:rPr>
           <w:rFonts w:asciiTheme="majorBidi" w:hAnsiTheme="majorBidi" w:cstheme="majorBidi"/>
           <w:color w:val="000000"/>
@@ -6487,9 +6352,7 @@
             </w14:srgbClr>
           </w14:shadow>
         </w:rPr>
-        <w:t>Rojan</w:t>
-      </w:r>
-      <w:proofErr w:type="spellEnd"/>
+      </w:pPr>
       <w:r>
         <w:rPr>
           <w:rFonts w:asciiTheme="majorBidi" w:hAnsiTheme="majorBidi" w:cstheme="majorBidi"/>
@@ -6503,157 +6366,7 @@
             </w14:srgbClr>
           </w14:shadow>
         </w:rPr>
-        <w:t xml:space="preserve"> Complex, </w:t>
-      </w:r>
-      <w:proofErr w:type="spellStart"/>
-      <w:r>
-        <w:rPr>
-          <w:rFonts w:asciiTheme="majorBidi" w:hAnsiTheme="majorBidi" w:cstheme="majorBidi"/>
-          <w:color w:val="000000"/>
-          <w:sz w:val="24"/>
-          <w:szCs w:val="24"/>
-          <w:lang w:bidi="ar-SA"/>
-          <w14:shadow w14:blurRad="50800" w14:dist="38100" w14:dir="2700000" w14:sx="100000" w14:sy="100000" w14:kx="0" w14:ky="0" w14:algn="tl">
-            <w14:srgbClr w14:val="000000">
-              <w14:alpha w14:val="60000"/>
-            </w14:srgbClr>
-          </w14:shadow>
-        </w:rPr>
-        <w:t>Rojan</w:t>
-      </w:r>
-      <w:proofErr w:type="spellEnd"/>
-      <w:r>
-        <w:rPr>
-          <w:rFonts w:asciiTheme="majorBidi" w:hAnsiTheme="majorBidi" w:cstheme="majorBidi"/>
-          <w:color w:val="000000"/>
-          <w:sz w:val="24"/>
-          <w:szCs w:val="24"/>
-          <w:lang w:bidi="ar-SA"/>
-          <w14:shadow w14:blurRad="50800" w14:dist="38100" w14:dir="2700000" w14:sx="100000" w14:sy="100000" w14:kx="0" w14:ky="0" w14:algn="tl">
-            <w14:srgbClr w14:val="000000">
-              <w14:alpha w14:val="60000"/>
-            </w14:srgbClr>
-          </w14:shadow>
-        </w:rPr>
-        <w:t xml:space="preserve"> St., </w:t>
-      </w:r>
-      <w:proofErr w:type="spellStart"/>
-      <w:r>
-        <w:rPr>
-          <w:rFonts w:asciiTheme="majorBidi" w:hAnsiTheme="majorBidi" w:cstheme="majorBidi"/>
-          <w:color w:val="000000"/>
-          <w:sz w:val="24"/>
-          <w:szCs w:val="24"/>
-          <w:lang w:bidi="ar-SA"/>
-          <w14:shadow w14:blurRad="50800" w14:dist="38100" w14:dir="2700000" w14:sx="100000" w14:sy="100000" w14:kx="0" w14:ky="0" w14:algn="tl">
-            <w14:srgbClr w14:val="000000">
-              <w14:alpha w14:val="60000"/>
-            </w14:srgbClr>
-          </w14:shadow>
-        </w:rPr>
-        <w:t>Ayandeh</w:t>
-      </w:r>
-      <w:proofErr w:type="spellEnd"/>
-      <w:r>
-        <w:rPr>
-          <w:rFonts w:asciiTheme="majorBidi" w:hAnsiTheme="majorBidi" w:cstheme="majorBidi"/>
-          <w:color w:val="000000"/>
-          <w:sz w:val="24"/>
-          <w:szCs w:val="24"/>
-          <w:lang w:bidi="ar-SA"/>
-          <w14:shadow w14:blurRad="50800" w14:dist="38100" w14:dir="2700000" w14:sx="100000" w14:sy="100000" w14:kx="0" w14:ky="0" w14:algn="tl">
-            <w14:srgbClr w14:val="000000">
-              <w14:alpha w14:val="60000"/>
-            </w14:srgbClr>
-          </w14:shadow>
-        </w:rPr>
-        <w:t xml:space="preserve"> St., </w:t>
-      </w:r>
-    </w:p>
-    <w:p>
-      <w:pPr>
-        <w:autoSpaceDE w:val="0"/>
-        <w:autoSpaceDN w:val="0"/>
-        <w:bidi w:val="0"/>
-        <w:adjustRightInd w:val="0"/>
-        <w:spacing w:after="0" w:line="360" w:lineRule="auto"/>
-        <w:ind w:left="2880" w:firstLine="720"/>
-        <w:rPr>
-          <w:rFonts w:asciiTheme="majorBidi" w:hAnsiTheme="majorBidi" w:cstheme="majorBidi"/>
-          <w:color w:val="000000"/>
-          <w:sz w:val="24"/>
-          <w:szCs w:val="24"/>
-          <w:lang w:bidi="ar-SA"/>
-          <w14:shadow w14:blurRad="50800" w14:dist="38100" w14:dir="2700000" w14:sx="100000" w14:sy="100000" w14:kx="0" w14:ky="0" w14:algn="tl">
-            <w14:srgbClr w14:val="000000">
-              <w14:alpha w14:val="60000"/>
-            </w14:srgbClr>
-          </w14:shadow>
-        </w:rPr>
-      </w:pPr>
-      <w:proofErr w:type="spellStart"/>
-      <w:r>
-        <w:rPr>
-          <w:rFonts w:asciiTheme="majorBidi" w:hAnsiTheme="majorBidi" w:cstheme="majorBidi"/>
-          <w:color w:val="000000"/>
-          <w:sz w:val="24"/>
-          <w:szCs w:val="24"/>
-          <w:lang w:bidi="ar-SA"/>
-          <w14:shadow w14:blurRad="50800" w14:dist="38100" w14:dir="2700000" w14:sx="100000" w14:sy="100000" w14:kx="0" w14:ky="0" w14:algn="tl">
-            <w14:srgbClr w14:val="000000">
-              <w14:alpha w14:val="60000"/>
-            </w14:srgbClr>
-          </w14:shadow>
-        </w:rPr>
-        <w:t>Ardestani</w:t>
-      </w:r>
-      <w:proofErr w:type="spellEnd"/>
-      <w:r>
-        <w:rPr>
-          <w:rFonts w:asciiTheme="majorBidi" w:hAnsiTheme="majorBidi" w:cstheme="majorBidi"/>
-          <w:color w:val="000000"/>
-          <w:sz w:val="24"/>
-          <w:szCs w:val="24"/>
-          <w:lang w:bidi="ar-SA"/>
-          <w14:shadow w14:blurRad="50800" w14:dist="38100" w14:dir="2700000" w14:sx="100000" w14:sy="100000" w14:kx="0" w14:ky="0" w14:algn="tl">
-            <w14:srgbClr w14:val="000000">
-              <w14:alpha w14:val="60000"/>
-            </w14:srgbClr>
-          </w14:shadow>
-        </w:rPr>
-        <w:t xml:space="preserve"> Blvd, W Hakim </w:t>
-      </w:r>
-      <w:proofErr w:type="spellStart"/>
-      <w:r>
-        <w:rPr>
-          <w:rFonts w:asciiTheme="majorBidi" w:hAnsiTheme="majorBidi" w:cstheme="majorBidi"/>
-          <w:color w:val="000000"/>
-          <w:sz w:val="24"/>
-          <w:szCs w:val="24"/>
-          <w:lang w:bidi="ar-SA"/>
-          <w14:shadow w14:blurRad="50800" w14:dist="38100" w14:dir="2700000" w14:sx="100000" w14:sy="100000" w14:kx="0" w14:ky="0" w14:algn="tl">
-            <w14:srgbClr w14:val="000000">
-              <w14:alpha w14:val="60000"/>
-            </w14:srgbClr>
-          </w14:shadow>
-        </w:rPr>
-        <w:t>Expy</w:t>
-      </w:r>
-      <w:proofErr w:type="spellEnd"/>
-      <w:r>
-        <w:rPr>
-          <w:rFonts w:asciiTheme="majorBidi" w:hAnsiTheme="majorBidi" w:cstheme="majorBidi"/>
-          <w:color w:val="000000"/>
-          <w:sz w:val="24"/>
-          <w:szCs w:val="24"/>
-          <w:lang w:bidi="ar-SA"/>
-          <w14:shadow w14:blurRad="50800" w14:dist="38100" w14:dir="2700000" w14:sx="100000" w14:sy="100000" w14:kx="0" w14:ky="0" w14:algn="tl">
-            <w14:srgbClr w14:val="000000">
-              <w14:alpha w14:val="60000"/>
-            </w14:srgbClr>
-          </w14:shadow>
-        </w:rPr>
-        <w:t>, Tehran Iran</w:t>
+        <w:t>Ardestani Blvd, W Hakim Expy, Tehran Iran</w:t>
       </w:r>
     </w:p>
     <w:p>
@@ -7991,7 +7704,6 @@
       <w:r>
         <w:t xml:space="preserve">from </w:t>
       </w:r>
-      <w:proofErr w:type="spellStart"/>
       <w:r>
         <w:rPr>
           <w:i/>
@@ -7999,7 +7711,6 @@
         </w:rPr>
         <w:t>Rostec</w:t>
       </w:r>
-      <w:proofErr w:type="spellEnd"/>
       <w:r>
         <w:t xml:space="preserve"> </w:t>
       </w:r>
@@ -8046,15 +7757,7 @@
         <w:t xml:space="preserve">that Russia intends to hold </w:t>
       </w:r>
       <w:r>
-        <w:t xml:space="preserve">maintenance of </w:t>
-      </w:r>
-      <w:proofErr w:type="spellStart"/>
-      <w:r>
-        <w:t>Irkut</w:t>
-      </w:r>
-      <w:proofErr w:type="spellEnd"/>
-      <w:r>
-        <w:t xml:space="preserve"> vehicles exclusively</w:t>
+        <w:t>maintenance of Irkut vehicles exclusively</w:t>
       </w:r>
       <w:r>
         <w:t xml:space="preserve"> at its own disposal</w:t>
@@ -8340,7 +8043,6 @@
       <w:r>
         <w:t xml:space="preserve"> </w:t>
       </w:r>
-      <w:proofErr w:type="spellStart"/>
       <w:r>
         <w:rPr>
           <w:i/>
@@ -8348,7 +8050,6 @@
         </w:rPr>
         <w:t>Zanjani</w:t>
       </w:r>
-      <w:proofErr w:type="spellEnd"/>
       <w:r>
         <w:t xml:space="preserve">, in particular, is a thriving mechanical engineer </w:t>
       </w:r>
@@ -8654,8 +8355,6 @@
       <w:r>
         <w:t xml:space="preserve"> is provided in my proof of means of financial support document) </w:t>
       </w:r>
-      <w:bookmarkStart w:id="2" w:name="_GoBack"/>
-      <w:bookmarkEnd w:id="2"/>
     </w:p>
     <w:p>
       <w:pPr>
@@ -8669,7 +8368,7 @@
       <w:pPr>
         <w:pStyle w:val="Heading1"/>
       </w:pPr>
-      <w:bookmarkStart w:id="3" w:name="_Toc149310893"/>
+      <w:bookmarkStart w:id="2" w:name="_Toc149310893"/>
       <w:r>
         <w:lastRenderedPageBreak/>
         <w:t>Important</w:t>
@@ -8680,7 +8379,7 @@
       <w:r>
         <w:t>Questions:</w:t>
       </w:r>
-      <w:bookmarkEnd w:id="3"/>
+      <w:bookmarkEnd w:id="2"/>
     </w:p>
     <w:p>
       <w:pPr>
@@ -8737,7 +8436,7 @@
         <w:jc w:val="center"/>
       </w:pPr>
       <w:r>
-        <w:t>Marketing management</w:t>
+        <w:t>MSc of Mechanical Engineering</w:t>
       </w:r>
     </w:p>
     <w:p>
@@ -8802,7 +8501,7 @@
         <w:jc w:val="center"/>
       </w:pPr>
       <w:r>
-        <w:t>My parents’ financial support as my sponsors</w:t>
+        <w:t>My personal funds</w:t>
       </w:r>
     </w:p>
     <w:p>
@@ -8867,25 +8566,7 @@
         <w:jc w:val="center"/>
       </w:pPr>
       <w:r>
-        <w:t>There are not yet much research opportunities in my diploma</w:t>
-      </w:r>
-      <w:r>
-        <w:t xml:space="preserve"> program at BCIT as this course </w:t>
-      </w:r>
-      <w:r>
-        <w:t>program serves only as an introduction to management concepts, but I will definitely go for</w:t>
-      </w:r>
-      <w:r>
-        <w:t xml:space="preserve"> </w:t>
-      </w:r>
-      <w:r>
-        <w:t>MLM structures and the optimal compensation plans available for different markets if I am</w:t>
-      </w:r>
-      <w:r>
-        <w:t xml:space="preserve"> </w:t>
-      </w:r>
-      <w:r>
-        <w:t>given the opportunity.</w:t>
+        <w:t>Repair, Maintenance and Engine Power Enhancement of Turbo Engines in the framework of Airliners</w:t>
       </w:r>
     </w:p>
     <w:p>
@@ -8957,54 +8638,37 @@
         <w:jc w:val="center"/>
       </w:pPr>
       <w:r>
-        <w:t xml:space="preserve">I am going to take up responsibility </w:t>
-      </w:r>
-      <w:r>
-        <w:t xml:space="preserve">of my father’s sport club, </w:t>
-      </w:r>
-      <w:proofErr w:type="spellStart"/>
-      <w:r>
-        <w:rPr>
-          <w:i/>
-          <w:iCs/>
-        </w:rPr>
-        <w:t>Abtsam</w:t>
-      </w:r>
-      <w:proofErr w:type="spellEnd"/>
-      <w:r>
-        <w:rPr>
-          <w:i/>
-          <w:iCs/>
-        </w:rPr>
-        <w:t xml:space="preserve"> Ervin Gym</w:t>
-      </w:r>
-      <w:r>
-        <w:t xml:space="preserve">, </w:t>
-      </w:r>
-      <w:r>
-        <w:t xml:space="preserve">as </w:t>
-      </w:r>
-      <w:r>
-        <w:t>a</w:t>
-      </w:r>
-      <w:r>
-        <w:t xml:space="preserve"> </w:t>
-      </w:r>
-      <w:r>
-        <w:t xml:space="preserve">senior </w:t>
-      </w:r>
-      <w:r>
-        <w:t>Marketing Agent</w:t>
-      </w:r>
-      <w:r>
-        <w:t xml:space="preserve"> and develop it by applying a practical modern multi-level </w:t>
-      </w:r>
-      <w:r>
-        <w:t xml:space="preserve">marketing </w:t>
-      </w:r>
-      <w:r>
-        <w:t>compensation plan in order to lower its costs while increasing its income.</w:t>
-      </w:r>
+        <w:t>I am going to introduce</w:t>
+      </w:r>
+      <w:r>
+        <w:t xml:space="preserve"> the knowledge of Turbo Engines </w:t>
+      </w:r>
+      <w:r>
+        <w:t xml:space="preserve">repair and maintenance </w:t>
+      </w:r>
+      <w:r>
+        <w:t>to the Iranian Airliner industry</w:t>
+      </w:r>
+      <w:r>
+        <w:t xml:space="preserve"> and by taking up </w:t>
+      </w:r>
+      <w:r>
+        <w:t xml:space="preserve">the </w:t>
+      </w:r>
+      <w:r>
+        <w:t xml:space="preserve">responsibility of the Head of the Technical and Engineering Department of Iran Air Airliners Company, help technicians to provide all sorts of </w:t>
+      </w:r>
+      <w:r>
+        <w:t xml:space="preserve">needed </w:t>
+      </w:r>
+      <w:r>
+        <w:t xml:space="preserve">services for Irkut MC-25 Aircrafts in </w:t>
+      </w:r>
+      <w:r>
+        <w:t>my home country.</w:t>
+      </w:r>
+      <w:bookmarkStart w:id="3" w:name="_GoBack"/>
+      <w:bookmarkEnd w:id="3"/>
     </w:p>
     <w:p>
       <w:pPr>
@@ -9662,23 +9326,7 @@
         <w:t>Job Certificate</w:t>
       </w:r>
       <w:r>
-        <w:t xml:space="preserve"> from </w:t>
-      </w:r>
-      <w:proofErr w:type="spellStart"/>
-      <w:r>
-        <w:t>Tejarate</w:t>
-      </w:r>
-      <w:proofErr w:type="spellEnd"/>
-      <w:r>
-        <w:t xml:space="preserve"> </w:t>
-      </w:r>
-      <w:proofErr w:type="spellStart"/>
-      <w:r>
-        <w:t>Novin</w:t>
-      </w:r>
-      <w:proofErr w:type="spellEnd"/>
-      <w:r>
-        <w:t xml:space="preserve"> (official translation)</w:t>
+        <w:t xml:space="preserve"> from Tejarate Novin (official translation)</w:t>
       </w:r>
       <w:r>
         <w:t>:</w:t>
@@ -9719,23 +9367,7 @@
       </w:pPr>
       <w:bookmarkStart w:id="19" w:name="_Toc149310909"/>
       <w:r>
-        <w:t xml:space="preserve">Job Certificate from </w:t>
-      </w:r>
-      <w:proofErr w:type="spellStart"/>
-      <w:r>
-        <w:t>Tejarate</w:t>
-      </w:r>
-      <w:proofErr w:type="spellEnd"/>
-      <w:r>
-        <w:t xml:space="preserve"> </w:t>
-      </w:r>
-      <w:proofErr w:type="spellStart"/>
-      <w:r>
-        <w:t>Novin</w:t>
-      </w:r>
-      <w:proofErr w:type="spellEnd"/>
-      <w:r>
-        <w:t xml:space="preserve"> (original):</w:t>
+        <w:t>Job Certificate from Tejarate Novin (original):</w:t>
       </w:r>
       <w:bookmarkEnd w:id="19"/>
     </w:p>
@@ -9775,13 +9407,8 @@
       <w:r>
         <w:t xml:space="preserve">Job Certificate from </w:t>
       </w:r>
-      <w:proofErr w:type="spellStart"/>
-      <w:r>
-        <w:t>Abtsam</w:t>
-      </w:r>
-      <w:proofErr w:type="spellEnd"/>
-      <w:r>
-        <w:t xml:space="preserve"> Ervin Gym (official translation):</w:t>
+      <w:r>
+        <w:t>Abtsam Ervin Gym (official translation):</w:t>
       </w:r>
       <w:bookmarkEnd w:id="20"/>
     </w:p>
@@ -9819,15 +9446,7 @@
       </w:pPr>
       <w:bookmarkStart w:id="21" w:name="_Toc149310911"/>
       <w:r>
-        <w:t xml:space="preserve">Job Certificate from </w:t>
-      </w:r>
-      <w:proofErr w:type="spellStart"/>
-      <w:r>
-        <w:t>Abtsam</w:t>
-      </w:r>
-      <w:proofErr w:type="spellEnd"/>
-      <w:r>
-        <w:t xml:space="preserve"> Ervin Gym (original):</w:t>
+        <w:t>Job Certificate from Abtsam Ervin Gym (original):</w:t>
       </w:r>
       <w:bookmarkEnd w:id="21"/>
     </w:p>
@@ -12875,7 +12494,7 @@
 </file>
 
 <file path=customXml/itemProps2.xml><?xml version="1.0" encoding="utf-8"?>
-<ds:datastoreItem xmlns:ds="http://schemas.openxmlformats.org/officeDocument/2006/customXml" ds:itemID="{924FF848-1F7E-4AF9-ACE7-01AE85F28D6C}">
+<ds:datastoreItem xmlns:ds="http://schemas.openxmlformats.org/officeDocument/2006/customXml" ds:itemID="{E3B1FD9B-D563-4073-BB1C-FB2F2B317C65}">
   <ds:schemaRefs>
     <ds:schemaRef ds:uri="http://schemas.openxmlformats.org/officeDocument/2006/bibliography"/>
   </ds:schemaRefs>

</xml_diff>